<commit_message>
Finalizo feedback entregable 2
</commit_message>
<xml_diff>
--- a/TPSI2 - Entregable 2 - Descripción detallada del problema-v2 .docx
+++ b/TPSI2 - Entregable 2 - Descripción detallada del problema-v2 .docx
@@ -1032,6 +1032,7 @@
         <w:pStyle w:val="Ttulo3"/>
       </w:pPr>
       <w:r>
+        <w:lastRenderedPageBreak/>
         <w:t>Identificadores</w:t>
       </w:r>
       <w:r>
@@ -1350,6 +1351,7 @@
         <w:rPr>
           <w:b/>
         </w:rPr>
+        <w:lastRenderedPageBreak/>
         <w:t>Finalizado</w:t>
       </w:r>
       <w:r>
@@ -1429,8 +1431,8 @@
       <w:r>
         <w:rPr>
           <w:noProof/>
-          <w:lang w:val="en-US" w:eastAsia="en-US"/>
         </w:rPr>
+        <w:lastRenderedPageBreak/>
         <w:drawing>
           <wp:inline distT="0" distB="0" distL="0" distR="0">
             <wp:extent cx="6219825" cy="4114800"/>
@@ -1528,7 +1530,19 @@
         <w:rPr>
           <w:lang w:val="es-ES" w:eastAsia="en-US"/>
         </w:rPr>
-        <w:t>Existe un plazo de tiempo entre que el bien sale de la posición de origen y llega a destino. Hasta que el bien no arribe a su posición de llegada, el responsable de recepción no puede indicarlo como recibido.  En este intervalo de tiempo la responsabilidad del bien de uso es compartida</w:t>
+        <w:t xml:space="preserve">Existe un plazo de tiempo entre que el bien sale de la posición de origen y llega a destino. </w:t>
+      </w:r>
+      <w:r>
+        <w:rPr>
+          <w:lang w:val="es-ES" w:eastAsia="en-US"/>
+        </w:rPr>
+        <w:t xml:space="preserve">Si el receptor no confirma la recepción de los bienes y expira el plazo de envío el sistema, a partir de ese momento, envía una notificación diaria al responsable de recepción para que note que tiene bienes pendientes de recepción. Mientras un bien no es recibido la notificación se envía, o bien, en cualquier momento, el responsable de envío puede cancelar el mismo. </w:t>
+      </w:r>
+      <w:r>
+        <w:rPr>
+          <w:lang w:val="es-ES" w:eastAsia="en-US"/>
+        </w:rPr>
+        <w:t>Hasta que el bien no arribe a su posición de llegada, el responsable de recepción no puede indicarlo como recibido.  En este intervalo de tiempo la responsabilidad del bien de uso es compartida</w:t>
       </w:r>
       <w:r>
         <w:rPr>
@@ -1547,6 +1561,7 @@
         <w:rPr>
           <w:lang w:val="es-ES" w:eastAsia="en-US"/>
         </w:rPr>
+        <w:lastRenderedPageBreak/>
         <w:t>Puede que el responsable de envío quiera cancelar el movimiento. De ocurrir esto debe indicar motivo de cancelación y al confirmar, el bien queda en la posición de origen.</w:t>
       </w:r>
     </w:p>
@@ -1577,21 +1592,18 @@
     </w:p>
     <w:p>
       <w:pPr>
-        <w:rPr>
-          <w:ins w:id="0" w:author="Juan Carlos Ramos" w:date="2015-11-16T17:11:00Z"/>
-          <w:lang w:val="es-ES" w:eastAsia="en-US"/>
-        </w:rPr>
+        <w:pStyle w:val="Ttulo3"/>
       </w:pPr>
       <w:r>
         <w:rPr>
           <w:noProof/>
-          <w:lang w:val="en-US" w:eastAsia="en-US"/>
+          <w:lang w:val="es-AR" w:eastAsia="es-AR"/>
         </w:rPr>
         <w:drawing>
           <wp:inline distT="0" distB="0" distL="0" distR="0">
-            <wp:extent cx="6179268" cy="1390650"/>
-            <wp:effectExtent l="19050" t="0" r="0" b="0"/>
-            <wp:docPr id="2" name="1 Imagen" descr="Cambio de posición-1.0.jpeg"/>
+            <wp:extent cx="5610225" cy="1714500"/>
+            <wp:effectExtent l="19050" t="0" r="9525" b="0"/>
+            <wp:docPr id="6" name="Imagen 4"/>
             <wp:cNvGraphicFramePr>
               <a:graphicFrameLocks xmlns:a="http://schemas.openxmlformats.org/drawingml/2006/main" noChangeAspect="1"/>
             </wp:cNvGraphicFramePr>
@@ -1599,23 +1611,33 @@
               <a:graphicData uri="http://schemas.openxmlformats.org/drawingml/2006/picture">
                 <pic:pic xmlns:pic="http://schemas.openxmlformats.org/drawingml/2006/picture">
                   <pic:nvPicPr>
-                    <pic:cNvPr id="0" name="Cambio de posición-1.0.jpeg"/>
-                    <pic:cNvPicPr/>
+                    <pic:cNvPr id="0" name="Picture 4"/>
+                    <pic:cNvPicPr>
+                      <a:picLocks noChangeAspect="1" noChangeArrowheads="1"/>
+                    </pic:cNvPicPr>
                   </pic:nvPicPr>
                   <pic:blipFill>
                     <a:blip r:embed="rId9" cstate="print"/>
+                    <a:srcRect/>
                     <a:stretch>
                       <a:fillRect/>
                     </a:stretch>
                   </pic:blipFill>
-                  <pic:spPr>
+                  <pic:spPr bwMode="auto">
                     <a:xfrm>
                       <a:off x="0" y="0"/>
-                      <a:ext cx="6179268" cy="1390650"/>
+                      <a:ext cx="5610225" cy="1714500"/>
                     </a:xfrm>
                     <a:prstGeom prst="rect">
                       <a:avLst/>
                     </a:prstGeom>
+                    <a:noFill/>
+                    <a:ln w="9525">
+                      <a:noFill/>
+                      <a:miter lim="800000"/>
+                      <a:headEnd/>
+                      <a:tailEnd/>
+                    </a:ln>
                   </pic:spPr>
                 </pic:pic>
               </a:graphicData>
@@ -1626,45 +1648,6 @@
     </w:p>
     <w:p>
       <w:pPr>
-        <w:rPr>
-          <w:lang w:val="es-ES" w:eastAsia="en-US"/>
-        </w:rPr>
-      </w:pPr>
-      <w:ins w:id="1" w:author="Juan Carlos Ramos" w:date="2015-11-16T17:11:00Z">
-        <w:r>
-          <w:rPr>
-            <w:lang w:val="es-ES" w:eastAsia="en-US"/>
-          </w:rPr>
-          <w:t>Ya que está utilizando Diagramas de Actividad para mostrar  c</w:t>
-        </w:r>
-      </w:ins>
-      <w:ins w:id="2" w:author="Juan Carlos Ramos" w:date="2015-11-16T17:12:00Z">
-        <w:r>
-          <w:rPr>
-            <w:lang w:val="es-ES" w:eastAsia="en-US"/>
-          </w:rPr>
-          <w:t>ómo son los procesos, en este último caso, podría utilizar ‘Nodos de tiempo’ para indicar p</w:t>
-        </w:r>
-      </w:ins>
-      <w:ins w:id="3" w:author="Juan Carlos Ramos" w:date="2015-11-16T17:13:00Z">
-        <w:r>
-          <w:rPr>
-            <w:lang w:val="es-ES" w:eastAsia="en-US"/>
-          </w:rPr>
-          <w:t>or ejemplo que ya que ‘esperar el plazo de recepción’ para cancelar el envío (si se excede) o aceptarlo una vez ocurr</w:t>
-        </w:r>
-      </w:ins>
-      <w:ins w:id="4" w:author="Juan Carlos Ramos" w:date="2015-11-16T17:14:00Z">
-        <w:r>
-          <w:rPr>
-            <w:lang w:val="es-ES" w:eastAsia="en-US"/>
-          </w:rPr>
-          <w:t>ido.</w:t>
-        </w:r>
-      </w:ins>
-    </w:p>
-    <w:p>
-      <w:pPr>
         <w:pStyle w:val="Ttulo3"/>
       </w:pPr>
       <w:r>
@@ -1719,13 +1702,12 @@
       <w:r>
         <w:rPr>
           <w:noProof/>
-          <w:lang w:val="en-US" w:eastAsia="en-US"/>
         </w:rPr>
         <w:drawing>
           <wp:inline distT="0" distB="0" distL="0" distR="0">
-            <wp:extent cx="5612130" cy="2173605"/>
-            <wp:effectExtent l="19050" t="0" r="7620" b="0"/>
-            <wp:docPr id="3" name="2 Imagen" descr="Baja de bien de uso-1.0.jpeg"/>
+            <wp:extent cx="5886450" cy="2212424"/>
+            <wp:effectExtent l="19050" t="0" r="0" b="0"/>
+            <wp:docPr id="4" name="Imagen 3"/>
             <wp:cNvGraphicFramePr>
               <a:graphicFrameLocks xmlns:a="http://schemas.openxmlformats.org/drawingml/2006/main" noChangeAspect="1"/>
             </wp:cNvGraphicFramePr>
@@ -1733,23 +1715,33 @@
               <a:graphicData uri="http://schemas.openxmlformats.org/drawingml/2006/picture">
                 <pic:pic xmlns:pic="http://schemas.openxmlformats.org/drawingml/2006/picture">
                   <pic:nvPicPr>
-                    <pic:cNvPr id="0" name="Baja de bien de uso-1.0.jpeg"/>
-                    <pic:cNvPicPr/>
+                    <pic:cNvPr id="0" name="Picture 3"/>
+                    <pic:cNvPicPr>
+                      <a:picLocks noChangeAspect="1" noChangeArrowheads="1"/>
+                    </pic:cNvPicPr>
                   </pic:nvPicPr>
                   <pic:blipFill>
                     <a:blip r:embed="rId10" cstate="print"/>
+                    <a:srcRect/>
                     <a:stretch>
                       <a:fillRect/>
                     </a:stretch>
                   </pic:blipFill>
-                  <pic:spPr>
+                  <pic:spPr bwMode="auto">
                     <a:xfrm>
                       <a:off x="0" y="0"/>
-                      <a:ext cx="5612130" cy="2173605"/>
+                      <a:ext cx="5886450" cy="2212424"/>
                     </a:xfrm>
                     <a:prstGeom prst="rect">
                       <a:avLst/>
                     </a:prstGeom>
+                    <a:noFill/>
+                    <a:ln w="9525">
+                      <a:noFill/>
+                      <a:miter lim="800000"/>
+                      <a:headEnd/>
+                      <a:tailEnd/>
+                    </a:ln>
                   </pic:spPr>
                 </pic:pic>
               </a:graphicData>
@@ -1763,7 +1755,11 @@
         <w:pStyle w:val="Ttulo2"/>
       </w:pPr>
       <w:r>
-        <w:t xml:space="preserve">Funciones del </w:t>
+        <w:lastRenderedPageBreak/>
+        <w:t>Requerimientos</w:t>
+      </w:r>
+      <w:r>
+        <w:t xml:space="preserve"> del </w:t>
       </w:r>
       <w:r>
         <w:t>S</w:t>
@@ -1776,126 +1772,20 @@
       </w:r>
     </w:p>
     <w:p>
-      <w:pPr>
-        <w:rPr>
-          <w:ins w:id="5" w:author="Juan Carlos Ramos" w:date="2015-11-18T18:12:00Z"/>
-        </w:rPr>
-      </w:pPr>
-      <w:ins w:id="6" w:author="Juan Carlos Ramos" w:date="2015-11-18T18:10:00Z">
-        <w:r>
-          <w:t xml:space="preserve">Lo que describe a continuación </w:t>
-        </w:r>
-      </w:ins>
-      <w:ins w:id="7" w:author="Juan Carlos Ramos" w:date="2015-11-18T18:11:00Z">
-        <w:r>
-          <w:t>es una descripción demasiado detallada para el ‘momento’ en que nos encontramos en el proceso de desarrollo. Lo que me describe es COMO son las funciones a niv</w:t>
-        </w:r>
-      </w:ins>
-      <w:ins w:id="8" w:author="Juan Carlos Ramos" w:date="2015-11-18T18:12:00Z">
-        <w:r>
-          <w:t>el de software, QUE YA fueron implementadas. Es un ‘post’ de lo que ya tiene.</w:t>
-        </w:r>
-      </w:ins>
-    </w:p>
-    <w:p>
-      <w:pPr>
-        <w:rPr>
-          <w:ins w:id="9" w:author="Juan Carlos Ramos" w:date="2015-11-18T18:16:00Z"/>
-        </w:rPr>
-      </w:pPr>
-      <w:ins w:id="10" w:author="Juan Carlos Ramos" w:date="2015-11-18T18:12:00Z">
-        <w:r>
-          <w:t>F</w:t>
-        </w:r>
-      </w:ins>
-      <w:ins w:id="11" w:author="Juan Carlos Ramos" w:date="2015-11-18T18:16:00Z">
-        <w:r>
-          <w:t>í</w:t>
-        </w:r>
-      </w:ins>
-      <w:ins w:id="12" w:author="Juan Carlos Ramos" w:date="2015-11-18T18:12:00Z">
-        <w:r>
-          <w:t>jese  que el  objetivo del trabajo es aplicar (lo más formal p</w:t>
-        </w:r>
-      </w:ins>
-      <w:ins w:id="13" w:author="Juan Carlos Ramos" w:date="2015-11-18T18:13:00Z">
-        <w:r>
-          <w:t>osible) un proceso de An</w:t>
-        </w:r>
-      </w:ins>
-      <w:ins w:id="14" w:author="Juan Carlos Ramos" w:date="2015-11-18T18:16:00Z">
-        <w:r>
-          <w:t>á</w:t>
-        </w:r>
-      </w:ins>
-      <w:ins w:id="15" w:author="Juan Carlos Ramos" w:date="2015-11-18T18:13:00Z">
-        <w:r>
-          <w:t>lisis primero, y pos</w:t>
-        </w:r>
-      </w:ins>
-      <w:ins w:id="16" w:author="Juan Carlos Ramos" w:date="2015-11-18T18:16:00Z">
-        <w:r>
-          <w:t>t</w:t>
-        </w:r>
-      </w:ins>
-      <w:ins w:id="17" w:author="Juan Carlos Ramos" w:date="2015-11-18T18:13:00Z">
-        <w:r>
-          <w:t>e</w:t>
-        </w:r>
-        <w:r>
-          <w:t>rio</w:t>
-        </w:r>
-      </w:ins>
-      <w:ins w:id="18" w:author="Juan Carlos Ramos" w:date="2015-11-18T18:16:00Z">
-        <w:r>
-          <w:t>r Diseño. Lo que veo es casi un post diseño.</w:t>
-        </w:r>
-      </w:ins>
-    </w:p>
-    <w:p>
-      <w:pPr>
-        <w:rPr>
-          <w:ins w:id="19" w:author="Juan Carlos Ramos" w:date="2015-11-18T18:18:00Z"/>
-        </w:rPr>
-      </w:pPr>
-      <w:ins w:id="20" w:author="Juan Carlos Ramos" w:date="2015-11-18T18:16:00Z">
-        <w:r>
-          <w:t xml:space="preserve">Entonces, </w:t>
-        </w:r>
-      </w:ins>
-      <w:ins w:id="21" w:author="Juan Carlos Ramos" w:date="2015-11-18T18:17:00Z">
-        <w:r>
-          <w:t>todo lo que viene a partir</w:t>
-        </w:r>
-      </w:ins>
-      <w:ins w:id="22" w:author="Juan Carlos Ramos" w:date="2015-11-18T18:18:00Z">
-        <w:r>
-          <w:t xml:space="preserve"> de acá seguramente le </w:t>
-        </w:r>
-        <w:r>
-          <w:t>servirá</w:t>
-        </w:r>
-        <w:r>
-          <w:t xml:space="preserve"> como referencia posterior, pero, a los objetivos del TP, </w:t>
-        </w:r>
-        <w:r>
-          <w:t>debería</w:t>
-        </w:r>
-        <w:r>
-          <w:t xml:space="preserve"> ser simplemente una lista de requerimientos funcionales y no funcionales requeridos.</w:t>
-        </w:r>
-      </w:ins>
-    </w:p>
-    <w:p>
-      <w:pPr>
-        <w:rPr>
-          <w:ins w:id="23" w:author="Juan Carlos Ramos" w:date="2015-11-18T18:10:00Z"/>
-        </w:rPr>
-      </w:pPr>
-    </w:p>
-    <w:p>
-      <w:r>
-        <w:t>A continuación se detallan las funciones del sistema de trazabilidad</w:t>
+      <w:r>
+        <w:t>A continuación se detallan l</w:t>
+      </w:r>
+      <w:r>
+        <w:t>o</w:t>
+      </w:r>
+      <w:r>
+        <w:t xml:space="preserve">s </w:t>
+      </w:r>
+      <w:r>
+        <w:t xml:space="preserve">requerimientos </w:t>
+      </w:r>
+      <w:r>
+        <w:t>del sistema de trazabilidad</w:t>
       </w:r>
       <w:r>
         <w:t xml:space="preserve"> de bienes de uso</w:t>
@@ -1909,53 +1799,7 @@
         <w:pStyle w:val="Ttulo3"/>
       </w:pPr>
       <w:r>
-        <w:t xml:space="preserve">Funciones </w:t>
-      </w:r>
-      <w:r>
-        <w:t>ABM Principales</w:t>
-      </w:r>
-    </w:p>
-    <w:p>
-      <w:pPr>
-        <w:pStyle w:val="Ttulo4"/>
-      </w:pPr>
-      <w:r>
-        <w:t xml:space="preserve">1- </w:t>
-      </w:r>
-      <w:r>
-        <w:t>Administración de bienes de uso</w:t>
-      </w:r>
-    </w:p>
-    <w:p>
-      <w:pPr>
-        <w:rPr>
-          <w:lang w:val="es-ES"/>
-        </w:rPr>
-      </w:pPr>
-      <w:r>
-        <w:rPr>
-          <w:lang w:val="es-ES"/>
-        </w:rPr>
-        <w:t>Es</w:t>
-      </w:r>
-      <w:r>
-        <w:rPr>
-          <w:lang w:val="es-ES"/>
-        </w:rPr>
-        <w:t>ta función corresponde al alta, baja, modificación y consulta de bienes de uso. Esto permite mantener la información de cada bien de  manera correcta y accesible.</w:t>
-      </w:r>
-    </w:p>
-    <w:p>
-      <w:pPr>
-        <w:rPr>
-          <w:lang w:val="es-ES"/>
-        </w:rPr>
-      </w:pPr>
-      <w:r>
-        <w:rPr>
-          <w:lang w:val="es-ES"/>
-        </w:rPr>
-        <w:t>Quien carga un bien de uso podrá ingresar y/o visualiza los siguientes datos:</w:t>
+        <w:t>Requerimientos Funcionales</w:t>
       </w:r>
     </w:p>
     <w:p>
@@ -1963,11 +1807,11 @@
         <w:pStyle w:val="Prrafodelista"/>
         <w:numPr>
           <w:ilvl w:val="0"/>
-          <w:numId w:val="27"/>
-        </w:numPr>
-      </w:pPr>
-      <w:r>
-        <w:t>Código del bien: Se genera automáticamente sumando 1 al código del último bien ingresado</w:t>
+          <w:numId w:val="39"/>
+        </w:numPr>
+      </w:pPr>
+      <w:r>
+        <w:t>El responsable de una posición, o sus responsables auxiliares, o un administrador deben poder cargar y modificar y dar de baja bienes de uso en el sistema.</w:t>
       </w:r>
     </w:p>
     <w:p>
@@ -1975,11 +1819,11 @@
         <w:pStyle w:val="Prrafodelista"/>
         <w:numPr>
           <w:ilvl w:val="0"/>
-          <w:numId w:val="27"/>
-        </w:numPr>
-      </w:pPr>
-      <w:r>
-        <w:t>Descripción</w:t>
+          <w:numId w:val="39"/>
+        </w:numPr>
+      </w:pPr>
+      <w:r>
+        <w:t>El responsable de una posición, o sus responsables auxiliares, o un administrador deben poder cargar, modificar y eliminar identificadores a un bien de uso. El mismo debe tener al menos un identificador y sólo puede tener un identificador de cada clase.</w:t>
       </w:r>
     </w:p>
     <w:p>
@@ -1987,11 +1831,11 @@
         <w:pStyle w:val="Prrafodelista"/>
         <w:numPr>
           <w:ilvl w:val="0"/>
-          <w:numId w:val="27"/>
-        </w:numPr>
-      </w:pPr>
-      <w:r>
-        <w:t>Numero de serie</w:t>
+          <w:numId w:val="39"/>
+        </w:numPr>
+      </w:pPr>
+      <w:r>
+        <w:t>El responsable de una posición, o sus responsables auxiliares, o un administrador deben poder cargar, modificar y eliminar documentación a un bien de uso. La documentación no es obligatoria pero un bien puede tener uno o más ítems de documentación.</w:t>
       </w:r>
     </w:p>
     <w:p>
@@ -1999,11 +1843,11 @@
         <w:pStyle w:val="Prrafodelista"/>
         <w:numPr>
           <w:ilvl w:val="0"/>
-          <w:numId w:val="27"/>
-        </w:numPr>
-      </w:pPr>
-      <w:r>
-        <w:t>Fecha de carga: Se completa automáticamente con la fecha actual</w:t>
+          <w:numId w:val="39"/>
+        </w:numPr>
+      </w:pPr>
+      <w:r>
+        <w:t>El responsable de una posición, o sus responsables auxiliares, o un administrador deben poder cambiar de posición un bien de uso.</w:t>
       </w:r>
     </w:p>
     <w:p>
@@ -2011,11 +1855,17 @@
         <w:pStyle w:val="Prrafodelista"/>
         <w:numPr>
           <w:ilvl w:val="0"/>
-          <w:numId w:val="27"/>
-        </w:numPr>
-      </w:pPr>
-      <w:r>
-        <w:t>Proveedor: Este campo tiene una consulta de proveedores, que permite seleccionar el proveedor correspondiente</w:t>
+          <w:numId w:val="39"/>
+        </w:numPr>
+      </w:pPr>
+      <w:r>
+        <w:t xml:space="preserve">El responsable de una posición, o sus responsables auxiliares deben poder visualizar y cancelar los bienes enviados pendientes de </w:t>
+      </w:r>
+      <w:r>
+        <w:t xml:space="preserve">confirmación de </w:t>
+      </w:r>
+      <w:r>
+        <w:t>recepción.</w:t>
       </w:r>
     </w:p>
     <w:p>
@@ -2023,11 +1873,11 @@
         <w:pStyle w:val="Prrafodelista"/>
         <w:numPr>
           <w:ilvl w:val="0"/>
-          <w:numId w:val="27"/>
-        </w:numPr>
-      </w:pPr>
-      <w:r>
-        <w:t xml:space="preserve">Rubro: Este campo también tiene la opción de consulta que le permite seleccionar el rubro correspondiente. </w:t>
+          <w:numId w:val="39"/>
+        </w:numPr>
+      </w:pPr>
+      <w:r>
+        <w:t>El responsable de una posición, o sus responsables auxiliares deben poder visualizar y confirmar los bienes pendientes de recepcionar.</w:t>
       </w:r>
     </w:p>
     <w:p>
@@ -2035,19 +1885,253 @@
         <w:pStyle w:val="Prrafodelista"/>
         <w:numPr>
           <w:ilvl w:val="0"/>
-          <w:numId w:val="27"/>
-        </w:numPr>
-      </w:pPr>
-      <w:r>
-        <w:t>Alquilado: es una marca (</w:t>
+          <w:numId w:val="39"/>
+        </w:numPr>
+      </w:pPr>
+      <w:r>
+        <w:t>Cuando un responsable de una posición, o algún responsable auxiliar o administrador realiza un cambio de posición de un bien de uso, el sistema debe generar un reporte a modo de remito indicando que el bien se envió correctamente o no, y en este último caso debe indicar los errores de envío.</w:t>
+      </w:r>
+    </w:p>
+    <w:p>
+      <w:pPr>
+        <w:pStyle w:val="Prrafodelista"/>
+        <w:numPr>
+          <w:ilvl w:val="0"/>
+          <w:numId w:val="39"/>
+        </w:numPr>
+      </w:pPr>
+      <w:r>
+        <w:t>Cuando el responsable de una posición, o sus responsables auxiliares, o un administrador dan de baja un bien de uso, este debe quedar provisoriamente dado de baja.</w:t>
+      </w:r>
+    </w:p>
+    <w:p>
+      <w:pPr>
+        <w:pStyle w:val="Prrafodelista"/>
+        <w:numPr>
+          <w:ilvl w:val="0"/>
+          <w:numId w:val="39"/>
+        </w:numPr>
+      </w:pPr>
+      <w:r>
+        <w:t>El</w:t>
+      </w:r>
+      <w:r>
+        <w:t xml:space="preserve"> responsable de bajas de bienes de uso debe </w:t>
+      </w:r>
+      <w:r>
+        <w:t>poder visualizar las bajas provisorias pendientes de procesamiento.</w:t>
+      </w:r>
+    </w:p>
+    <w:p>
+      <w:pPr>
+        <w:pStyle w:val="Prrafodelista"/>
+        <w:numPr>
+          <w:ilvl w:val="0"/>
+          <w:numId w:val="39"/>
+        </w:numPr>
+      </w:pPr>
+      <w:r>
+        <w:t>El responsable de bajas de bienes de uso debe poder cancelar la baja provisoria del bien de uso.</w:t>
+      </w:r>
+    </w:p>
+    <w:p>
+      <w:pPr>
+        <w:pStyle w:val="Prrafodelista"/>
+        <w:numPr>
+          <w:ilvl w:val="0"/>
+          <w:numId w:val="39"/>
+        </w:numPr>
+      </w:pPr>
+      <w:r>
+        <w:t>El responsable de bajas de bienes de uso debe poder confirmar la baja de un bien de uso para que sea definitiva.</w:t>
+      </w:r>
+    </w:p>
+    <w:p>
+      <w:pPr>
+        <w:pStyle w:val="Prrafodelista"/>
+        <w:numPr>
+          <w:ilvl w:val="0"/>
+          <w:numId w:val="39"/>
+        </w:numPr>
+      </w:pPr>
+      <w:r>
+        <w:t xml:space="preserve">El responsable de una </w:t>
+      </w:r>
+      <w:r>
+        <w:t>posición, o sus responsables auxiliares, o un administrador, o un usuario con permisos de visualización a una posición deben poder buscar bienes de uso en esa posición.</w:t>
+      </w:r>
+    </w:p>
+    <w:p>
+      <w:pPr>
+        <w:pStyle w:val="Prrafodelista"/>
+        <w:numPr>
+          <w:ilvl w:val="0"/>
+          <w:numId w:val="39"/>
+        </w:numPr>
+      </w:pPr>
+      <w:r>
+        <w:t>El responsable de una posición, o sus responsables auxiliares, o un administrador, o un usuario con permisos de visualización a una posición deben poder visualizar los datos de un bien de uso, sus identificadores y su documentación.</w:t>
+      </w:r>
+    </w:p>
+    <w:p>
+      <w:pPr>
+        <w:pStyle w:val="Prrafodelista"/>
+        <w:numPr>
+          <w:ilvl w:val="0"/>
+          <w:numId w:val="39"/>
+        </w:numPr>
+      </w:pPr>
+      <w:r>
+        <w:t>El responsable de una posición, o sus responsables auxiliares, o un administrador, o un usuario con permisos de visualización a una posición deben poder visualizar y listar los movimientos de un bien de uso.</w:t>
+      </w:r>
+    </w:p>
+    <w:p>
+      <w:pPr>
+        <w:pStyle w:val="Prrafodelista"/>
+        <w:numPr>
+          <w:ilvl w:val="0"/>
+          <w:numId w:val="39"/>
+        </w:numPr>
+      </w:pPr>
+      <w:r>
+        <w:t>Un administrador debe poder cargar, modificar o eliminar tipos de identificadores. Responsables, responsables auxiliares y usuarios con permisos sólo pueden visualizar esta información.</w:t>
+      </w:r>
+    </w:p>
+    <w:p>
+      <w:pPr>
+        <w:pStyle w:val="Prrafodelista"/>
+        <w:numPr>
+          <w:ilvl w:val="0"/>
+          <w:numId w:val="39"/>
+        </w:numPr>
+      </w:pPr>
+      <w:r>
+        <w:lastRenderedPageBreak/>
+        <w:t>Un administrador debe poder cargar, modificar o eliminar rubros. Responsables, responsables auxiliares y usuarios con permisos sólo pueden visualizar esta información.</w:t>
+      </w:r>
+    </w:p>
+    <w:p>
+      <w:pPr>
+        <w:pStyle w:val="Prrafodelista"/>
+        <w:numPr>
+          <w:ilvl w:val="0"/>
+          <w:numId w:val="39"/>
+        </w:numPr>
+      </w:pPr>
+      <w:r>
+        <w:t>Un administrador debe poder cargar, modificar o eliminar posiciones. Responsables, responsables auxiliares y usuarios con permisos sólo pueden visualizar esta información.</w:t>
+      </w:r>
+    </w:p>
+    <w:p>
+      <w:pPr>
+        <w:pStyle w:val="Prrafodelista"/>
+        <w:numPr>
+          <w:ilvl w:val="0"/>
+          <w:numId w:val="39"/>
+        </w:numPr>
+      </w:pPr>
+      <w:r>
+        <w:t>Un administrador debe poder cargar, modificar o eliminar proveedores. Responsables, responsables auxiliares y usuarios con permisos sólo pueden visualizar esta información.</w:t>
+      </w:r>
+    </w:p>
+    <w:p>
+      <w:pPr>
+        <w:pStyle w:val="Prrafodelista"/>
+        <w:numPr>
+          <w:ilvl w:val="0"/>
+          <w:numId w:val="39"/>
+        </w:numPr>
+      </w:pPr>
+      <w:r>
+        <w:t>Un administrador debe poder cargar, modificar o eliminar usuarios. Responsables, responsables auxiliares y usuarios con permisos sólo pueden visualizar esta información.</w:t>
+      </w:r>
+    </w:p>
+    <w:p>
+      <w:pPr>
+        <w:pStyle w:val="Prrafodelista"/>
+        <w:numPr>
+          <w:ilvl w:val="0"/>
+          <w:numId w:val="39"/>
+        </w:numPr>
+      </w:pPr>
+      <w:r>
+        <w:t>Un administrador debe poder cargar, modificar o eliminar administradores. Responsables, responsables auxiliares y usuarios con permisos sólo pueden visualizar esta información.</w:t>
+      </w:r>
+    </w:p>
+    <w:p>
+      <w:pPr>
+        <w:pStyle w:val="Prrafodelista"/>
+        <w:numPr>
+          <w:ilvl w:val="0"/>
+          <w:numId w:val="39"/>
+        </w:numPr>
+      </w:pPr>
+      <w:r>
+        <w:t>Un administrador debe poder asignar o cambiar usuarios como responsables de una posición. Responsables, responsables auxiliares y usuarios con permisos sólo pueden visualizar esta información.</w:t>
+      </w:r>
+    </w:p>
+    <w:p>
+      <w:pPr>
+        <w:pStyle w:val="Prrafodelista"/>
+        <w:numPr>
+          <w:ilvl w:val="0"/>
+          <w:numId w:val="39"/>
+        </w:numPr>
+      </w:pPr>
+      <w:r>
+        <w:t>Un administrador debe poder asignar o cambiar qué usuarios tienen permisos de visualización sobre una posición. También pueden marcar o desmarcar quienes de estos usuarios son responsables auxiliares de la posición. Responsables, responsables auxiliares y usuarios con permisos sólo pueden visualizar esta información.</w:t>
+      </w:r>
+    </w:p>
+    <w:p>
+      <w:pPr>
+        <w:pStyle w:val="Prrafodelista"/>
+        <w:numPr>
+          <w:ilvl w:val="0"/>
+          <w:numId w:val="39"/>
+        </w:numPr>
+      </w:pPr>
+      <w:r>
+        <w:t>El responsable de una posición, o sus responsables auxiliares, o un administrador, o un usuario con permisos de visualización a una posición deben poder generar un listado de los movimientos de todos los bienes de uso que pertenezcan a una posición, o estén a cargo de un responsable.</w:t>
+      </w:r>
+    </w:p>
+    <w:p>
+      <w:pPr>
+        <w:pStyle w:val="Prrafodelista"/>
+        <w:numPr>
+          <w:ilvl w:val="0"/>
+          <w:numId w:val="39"/>
+        </w:numPr>
+      </w:pPr>
+      <w:r>
+        <w:t>El responsable de una posición, o sus responsables auxiliares, o un administrador, o un usuario con permisos de visualización a una posición deben poder generar un listado de los bienes de uso en una posición o que estén a cargo de un responsable.</w:t>
+      </w:r>
+    </w:p>
+    <w:p>
+      <w:pPr>
+        <w:pStyle w:val="Ttulo3"/>
+      </w:pPr>
+      <w:r>
+        <w:t>Requerimientos no Funcionales</w:t>
+      </w:r>
+    </w:p>
+    <w:p>
+      <w:pPr>
+        <w:pStyle w:val="Prrafodelista"/>
+        <w:numPr>
+          <w:ilvl w:val="0"/>
+          <w:numId w:val="40"/>
+        </w:numPr>
+      </w:pPr>
+      <w:r>
+        <w:t xml:space="preserve">El sistema debe ser programado en </w:t>
       </w:r>
       <w:proofErr w:type="spellStart"/>
       <w:r>
-        <w:t>check</w:t>
+        <w:t>Genexus</w:t>
       </w:r>
       <w:proofErr w:type="spellEnd"/>
       <w:r>
-        <w:t>) que indica si un bien es o no alquilado.</w:t>
+        <w:t xml:space="preserve"> X Ev1.</w:t>
       </w:r>
     </w:p>
     <w:p>
@@ -2055,11 +2139,11 @@
         <w:pStyle w:val="Prrafodelista"/>
         <w:numPr>
           <w:ilvl w:val="0"/>
-          <w:numId w:val="27"/>
-        </w:numPr>
-      </w:pPr>
-      <w:r>
-        <w:t>Posición actual: Este campo permite consultar las posiciones y seleccionar la correspondiente.</w:t>
+          <w:numId w:val="40"/>
+        </w:numPr>
+      </w:pPr>
+      <w:r>
+        <w:t>La base de datos del sistema debe estar en SQL Server 2008.</w:t>
       </w:r>
     </w:p>
     <w:p>
@@ -2067,11 +2151,11 @@
         <w:pStyle w:val="Prrafodelista"/>
         <w:numPr>
           <w:ilvl w:val="0"/>
-          <w:numId w:val="29"/>
-        </w:numPr>
-      </w:pPr>
-      <w:r>
-        <w:t>Responsable ubicación actual: Se completa automáticamente dependiendo del usuario responsable que tenga asignada la posición seleccionada</w:t>
+          <w:numId w:val="40"/>
+        </w:numPr>
+      </w:pPr>
+      <w:r>
+        <w:t>El sistema debe ser accesible únicamente desde la intranet de la empresa. No puede ser accedido a través de internet.</w:t>
       </w:r>
     </w:p>
     <w:p>
@@ -2079,11 +2163,11 @@
         <w:pStyle w:val="Prrafodelista"/>
         <w:numPr>
           <w:ilvl w:val="0"/>
-          <w:numId w:val="29"/>
-        </w:numPr>
-      </w:pPr>
-      <w:r>
-        <w:t>Motivo cambio ubicación: este campo se habilita cuando se ingresa a modificar el bien, y si el usuario cambia la ubicación. En ese caso, el sistema obliga a completar el campo.</w:t>
+          <w:numId w:val="40"/>
+        </w:numPr>
+      </w:pPr>
+      <w:r>
+        <w:t>Ante cualquier acción del usuario, el tiempo máximo de respuesta del sistema debe ser de 10 segundos.</w:t>
       </w:r>
     </w:p>
     <w:p>
@@ -2091,1446 +2175,11 @@
         <w:pStyle w:val="Prrafodelista"/>
         <w:numPr>
           <w:ilvl w:val="0"/>
-          <w:numId w:val="29"/>
-        </w:numPr>
-      </w:pPr>
-      <w:r>
-        <w:t>Plazo recepción del bien: se habilita con las mismas condiciones que el campo anterior. Esta es una fecha que indica hasta cuando el responsable de recibir el bien en la posición nueva tiene tiempo sin que se le hagan reclamos. Esta fecha debe ser mayor que la fecha actual.</w:t>
-      </w:r>
-    </w:p>
-    <w:p>
-      <w:pPr>
-        <w:pStyle w:val="Prrafodelista"/>
-        <w:numPr>
-          <w:ilvl w:val="0"/>
-          <w:numId w:val="29"/>
-        </w:numPr>
-      </w:pPr>
-      <w:r>
-        <w:t>Observaciones: también se habilita cuando se cambia la posición del bien. Es un campo opcional.</w:t>
-      </w:r>
-    </w:p>
-    <w:p>
-      <w:pPr>
-        <w:pStyle w:val="Prrafodelista"/>
-        <w:rPr>
-          <w:b/>
-          <w:u w:val="single"/>
-        </w:rPr>
-      </w:pPr>
-      <w:r>
-        <w:rPr>
-          <w:b/>
-          <w:u w:val="single"/>
-        </w:rPr>
-        <w:t>ACLARACIONES:</w:t>
-      </w:r>
-    </w:p>
-    <w:p>
-      <w:pPr>
-        <w:pStyle w:val="Prrafodelista"/>
-        <w:numPr>
-          <w:ilvl w:val="0"/>
-          <w:numId w:val="30"/>
-        </w:numPr>
-      </w:pPr>
-      <w:r>
-        <w:t xml:space="preserve">Los cinco campos anteriores (posición actual, responsable ubicación, motivo de cambio de posición, plazo recepción y observaciones) corresponden a una forma alternativa de cambiar la posición del bien a como se hace con la función </w:t>
-      </w:r>
-      <w:r>
-        <w:t>“2</w:t>
-      </w:r>
-      <w:r>
-        <w:t>- Administración de cambios de posición</w:t>
-      </w:r>
-      <w:r>
-        <w:t>”</w:t>
-      </w:r>
-      <w:r>
-        <w:t>.</w:t>
-      </w:r>
-    </w:p>
-    <w:p>
-      <w:pPr>
-        <w:pStyle w:val="Prrafodelista"/>
-        <w:numPr>
-          <w:ilvl w:val="0"/>
-          <w:numId w:val="30"/>
-        </w:numPr>
-      </w:pPr>
-      <w:r>
-        <w:t>Modificar la posición cambia el estado del bien (pasa de "Asignado a una posición" a "Cambiando de Posición".</w:t>
-      </w:r>
-    </w:p>
-    <w:p>
-      <w:pPr>
-        <w:pStyle w:val="Prrafodelista"/>
-        <w:numPr>
-          <w:ilvl w:val="0"/>
-          <w:numId w:val="30"/>
-        </w:numPr>
-      </w:pPr>
-      <w:r>
-        <w:t>Cuando el bien está cambiando de posición, la responsabilidad es compartida entre los responsables de la posición de envío del bien y la posición que lo recibirá.</w:t>
-      </w:r>
-    </w:p>
-    <w:p>
-      <w:pPr>
-        <w:pStyle w:val="Prrafodelista"/>
-        <w:numPr>
-          <w:ilvl w:val="0"/>
-          <w:numId w:val="30"/>
-        </w:numPr>
-      </w:pPr>
-      <w:r>
-        <w:t>Cuando el responsable de recepción del bien confirme que efectivamente le llegó el bien a su posición, el estado vuelve a ser "Asignado a una posición" y el responsable del bien será únicamente destinatario del mismo.</w:t>
-      </w:r>
-    </w:p>
-    <w:p>
-      <w:pPr>
-        <w:pStyle w:val="Prrafodelista"/>
-        <w:numPr>
-          <w:ilvl w:val="0"/>
-          <w:numId w:val="29"/>
-        </w:numPr>
-      </w:pPr>
-      <w:r>
-        <w:t>Usuario de alta: Se completa automáticamente con el usuario que está realizando el alta.</w:t>
-      </w:r>
-    </w:p>
-    <w:p>
-      <w:pPr>
-        <w:pStyle w:val="Prrafodelista"/>
-        <w:numPr>
-          <w:ilvl w:val="0"/>
-          <w:numId w:val="29"/>
-        </w:numPr>
-      </w:pPr>
-      <w:r>
-        <w:t>Estación de trabajo: guarda automáticamente el número de IP del usuario que da de alta el bien.</w:t>
-      </w:r>
-    </w:p>
-    <w:p>
-      <w:pPr>
-        <w:pStyle w:val="Prrafodelista"/>
-        <w:numPr>
-          <w:ilvl w:val="0"/>
-          <w:numId w:val="29"/>
-        </w:numPr>
-      </w:pPr>
-      <w:r>
-        <w:t>Tipo de identificador: Se selecciona el tipo de identificador para el bien.</w:t>
-      </w:r>
-    </w:p>
-    <w:p>
-      <w:pPr>
-        <w:pStyle w:val="Prrafodelista"/>
-        <w:numPr>
-          <w:ilvl w:val="0"/>
-          <w:numId w:val="29"/>
-        </w:numPr>
-      </w:pPr>
-      <w:r>
-        <w:t>Código de identificador: se ingresa el código de identificador para el tipo seleccionado en el campo anterior.</w:t>
-      </w:r>
-    </w:p>
-    <w:p>
-      <w:pPr>
-        <w:pStyle w:val="Prrafodelista"/>
-        <w:numPr>
-          <w:ilvl w:val="1"/>
-          <w:numId w:val="29"/>
-        </w:numPr>
-      </w:pPr>
-      <w:r>
-        <w:rPr>
-          <w:b/>
-          <w:u w:val="single"/>
-        </w:rPr>
-        <w:t>ACLARACIONES</w:t>
-      </w:r>
-      <w:r>
-        <w:t>: puede haber uno o más identificadores de un mismo bien (al menos uno es obligatorio). Por lo que los identificadores se cargan en forma de detalle del bien.</w:t>
-      </w:r>
-    </w:p>
-    <w:p>
-      <w:pPr>
-        <w:pStyle w:val="Prrafodelista"/>
-        <w:numPr>
-          <w:ilvl w:val="0"/>
-          <w:numId w:val="29"/>
-        </w:numPr>
-      </w:pPr>
-      <w:r>
-        <w:t>Descripción de documentación: se ingresa una descripción a la documentación asociada al bien que se carga.</w:t>
-      </w:r>
-    </w:p>
-    <w:p>
-      <w:pPr>
-        <w:pStyle w:val="Prrafodelista"/>
-        <w:numPr>
-          <w:ilvl w:val="0"/>
-          <w:numId w:val="29"/>
-        </w:numPr>
-      </w:pPr>
-      <w:r>
-        <w:t>Observación de documentación: se ingresa una observación respecto a la documentación que se carga.</w:t>
-      </w:r>
-    </w:p>
-    <w:p>
-      <w:pPr>
-        <w:pStyle w:val="Prrafodelista"/>
-        <w:numPr>
-          <w:ilvl w:val="1"/>
-          <w:numId w:val="27"/>
-        </w:numPr>
-      </w:pPr>
-      <w:r>
-        <w:rPr>
-          <w:b/>
-          <w:u w:val="single"/>
-        </w:rPr>
-        <w:t>ACLARACIONES</w:t>
-      </w:r>
-      <w:r>
-        <w:t>: los dos campos de documentación son opcionales. Al igual que sucede con los identificadores, pueden agregarse una o más observaciones de documentación, por lo que corresponde a otro detalle del bien de uso.</w:t>
-      </w:r>
-    </w:p>
-    <w:p>
-      <w:pPr>
-        <w:pStyle w:val="Ttulo5"/>
-      </w:pPr>
-      <w:bookmarkStart w:id="24" w:name="_Toc384324963"/>
-      <w:r>
-        <w:t>1.1Validaciones</w:t>
-      </w:r>
-      <w:bookmarkEnd w:id="24"/>
-      <w:r>
-        <w:t xml:space="preserve"> </w:t>
-      </w:r>
-    </w:p>
-    <w:p>
-      <w:r>
-        <w:t xml:space="preserve">Al momento de dar de alta un bien el campo descripción es </w:t>
-      </w:r>
-      <w:proofErr w:type="gramStart"/>
-      <w:r>
-        <w:t>obligatorio</w:t>
-      </w:r>
-      <w:proofErr w:type="gramEnd"/>
-      <w:r>
-        <w:t>. Además valida que el rubro, proveedor y posición ingresado exista. Una vez que el bien de uso es cargado aparece un mensaje de confirmación indicando la carga exitosa.</w:t>
-      </w:r>
-    </w:p>
-    <w:p>
-      <w:pPr>
-        <w:pStyle w:val="Ttulo5"/>
-      </w:pPr>
-      <w:r>
-        <w:t>1.2 Edición de bien de uso</w:t>
-      </w:r>
-    </w:p>
-    <w:p>
-      <w:r>
-        <w:t xml:space="preserve">Esta opción se utiliza si  el usuario al momento de cargar el bien ingresó algún dato erróneo. Al editar se </w:t>
-      </w:r>
-      <w:r>
-        <w:t>muestran los mismos campos que se usan para el alta</w:t>
-      </w:r>
-      <w:r>
-        <w:t>, con todos los datos cargados del registro seleccionado, y nos permite modificarlos</w:t>
-      </w:r>
-      <w:r>
-        <w:t>. U</w:t>
-      </w:r>
-      <w:r>
-        <w:t>na vez que lo hicimos confirmamos los cambios.</w:t>
-      </w:r>
-    </w:p>
-    <w:p>
-      <w:pPr>
-        <w:pStyle w:val="Ttulo5"/>
-      </w:pPr>
-      <w:r>
-        <w:t>1.3 Baja de bien de uso</w:t>
-      </w:r>
-    </w:p>
-    <w:p>
-      <w:pPr>
-        <w:rPr>
-          <w:sz w:val="23"/>
-          <w:szCs w:val="23"/>
-        </w:rPr>
-      </w:pPr>
-      <w:r>
-        <w:rPr>
-          <w:sz w:val="23"/>
-          <w:szCs w:val="23"/>
-        </w:rPr>
-        <w:t>Esta opción nos da la opción de dar de baja el bien</w:t>
-      </w:r>
-      <w:r>
-        <w:rPr>
-          <w:sz w:val="23"/>
-          <w:szCs w:val="23"/>
-        </w:rPr>
-        <w:t xml:space="preserve"> de forma provisoria</w:t>
-      </w:r>
-      <w:r>
-        <w:rPr>
-          <w:sz w:val="23"/>
-          <w:szCs w:val="23"/>
-        </w:rPr>
-        <w:t>, en caso de que el mismo no pueda ser más utilizado.</w:t>
-      </w:r>
-    </w:p>
-    <w:p>
-      <w:pPr>
-        <w:pStyle w:val="Ttulo6"/>
-      </w:pPr>
-      <w:r>
-        <w:t>1.3.1 Validaciones al dar la baja de un bien</w:t>
-      </w:r>
-    </w:p>
-    <w:p>
-      <w:pPr>
-        <w:pStyle w:val="Prrafodelista"/>
-        <w:numPr>
-          <w:ilvl w:val="0"/>
-          <w:numId w:val="27"/>
-        </w:numPr>
-      </w:pPr>
-      <w:r>
-        <w:t>Debe ingresarse una fecha de baja no menor a la del día.</w:t>
-      </w:r>
-    </w:p>
-    <w:p>
-      <w:pPr>
-        <w:pStyle w:val="Prrafodelista"/>
-        <w:numPr>
-          <w:ilvl w:val="0"/>
-          <w:numId w:val="27"/>
-        </w:numPr>
-      </w:pPr>
-      <w:r>
-        <w:t>Debe ingresarse un motivo de baja.</w:t>
-      </w:r>
-    </w:p>
-    <w:p>
-      <w:pPr>
-        <w:pStyle w:val="Ttulo4"/>
-      </w:pPr>
-      <w:r>
-        <w:t>2</w:t>
-      </w:r>
-      <w:r>
-        <w:t xml:space="preserve">- </w:t>
-      </w:r>
-      <w:r>
-        <w:t>Admi</w:t>
-      </w:r>
-      <w:r>
-        <w:t>nistración</w:t>
-      </w:r>
-      <w:r>
-        <w:t xml:space="preserve"> de</w:t>
-      </w:r>
-      <w:r>
-        <w:t xml:space="preserve"> cambios de posición</w:t>
-      </w:r>
-    </w:p>
-    <w:p>
-      <w:pPr>
-        <w:rPr>
-          <w:lang w:val="es-ES" w:eastAsia="en-US"/>
-        </w:rPr>
-      </w:pPr>
-      <w:r>
-        <w:rPr>
-          <w:lang w:val="es-ES" w:eastAsia="en-US"/>
-        </w:rPr>
-        <w:t>Esta función se resume en los siguientes pasos:</w:t>
-      </w:r>
-    </w:p>
-    <w:p>
-      <w:pPr>
-        <w:pStyle w:val="Prrafodelista"/>
-        <w:numPr>
-          <w:ilvl w:val="0"/>
-          <w:numId w:val="34"/>
-        </w:numPr>
-      </w:pPr>
-      <w:r>
-        <w:t>Se selecciona la posición origen del bien que se desea mover. Los usuarios responsables o usuarios con permisos solo ven su posición, los usuarios administradores pueden seleccionar cualquier posición.</w:t>
-      </w:r>
-    </w:p>
-    <w:p>
-      <w:pPr>
-        <w:pStyle w:val="Prrafodelista"/>
-        <w:numPr>
-          <w:ilvl w:val="0"/>
-          <w:numId w:val="34"/>
-        </w:numPr>
-      </w:pPr>
-      <w:r>
-        <w:t>Luego el sistema lista los bienes de la posición elegida que no estén en movimiento hacia otra posición.</w:t>
-      </w:r>
-    </w:p>
-    <w:p>
-      <w:pPr>
-        <w:pStyle w:val="Prrafodelista"/>
-        <w:numPr>
-          <w:ilvl w:val="0"/>
-          <w:numId w:val="34"/>
-        </w:numPr>
-      </w:pPr>
-      <w:r>
-        <w:t>Dentro de la lista antes mencionada, y a los bienes que se desee, se coloca la posición destino, el motivo de envío u el plazo límite de recepción.</w:t>
-      </w:r>
-    </w:p>
-    <w:p>
-      <w:pPr>
-        <w:pStyle w:val="Prrafodelista"/>
-        <w:numPr>
-          <w:ilvl w:val="0"/>
-          <w:numId w:val="34"/>
-        </w:numPr>
-      </w:pPr>
-      <w:r>
-        <w:t>Una vez completos todos estos campos se confirman los cambios y se genera un listado con el cambio de posición de cada bien indicado.</w:t>
-      </w:r>
-    </w:p>
-    <w:p>
-      <w:pPr>
-        <w:ind w:left="708"/>
-      </w:pPr>
-      <w:r>
-        <w:t>Si falta completar algún campo o la fecha de plazo límite de recepción es menor a la fecha actual, no se realiza el cambio y el listado que se genera indica las cuestiones a corregir.</w:t>
-      </w:r>
-    </w:p>
-    <w:p>
-      <w:pPr>
-        <w:pStyle w:val="Ttulo4"/>
-      </w:pPr>
-      <w:r>
-        <w:t>3</w:t>
-      </w:r>
-      <w:r>
-        <w:t xml:space="preserve">- </w:t>
-      </w:r>
-      <w:r>
-        <w:t>Administra</w:t>
-      </w:r>
-      <w:r>
-        <w:t>ción de bajas de bienes de uso</w:t>
-      </w:r>
-    </w:p>
-    <w:p>
-      <w:r>
-        <w:rPr>
-          <w:lang w:val="es-ES" w:eastAsia="en-US"/>
-        </w:rPr>
-        <w:t xml:space="preserve">Esta función permite ver los bienes de uso que fueron dados de baja definitivamente. El responsable de las bajas puede confirmar o rechazar las bajas provisorias. También es posible </w:t>
-      </w:r>
-      <w:r>
-        <w:t>ver el historial de movimientos del bien o de generar un listado de los mismos.</w:t>
-      </w:r>
-    </w:p>
-    <w:p>
-      <w:pPr>
-        <w:pStyle w:val="Ttulo3"/>
-      </w:pPr>
-      <w:r>
-        <w:t>Funciones ABM de Administración</w:t>
-      </w:r>
-    </w:p>
-    <w:p>
-      <w:pPr>
-        <w:pStyle w:val="Ttulo4"/>
-      </w:pPr>
-      <w:r>
-        <w:t>4</w:t>
-      </w:r>
-      <w:r>
-        <w:t>- Administración de Identificadores</w:t>
-      </w:r>
-    </w:p>
-    <w:p>
-      <w:r>
-        <w:rPr>
-          <w:lang w:val="es-ES"/>
-        </w:rPr>
-        <w:t>En esta función se puede dar de al alta, baja, modificar y consultar identificadores. En la carga de un identificador sólo se carga su descripción.</w:t>
-      </w:r>
-    </w:p>
-    <w:p>
-      <w:pPr>
-        <w:pStyle w:val="Ttulo4"/>
-      </w:pPr>
-      <w:r>
-        <w:t>5</w:t>
-      </w:r>
-      <w:r>
-        <w:t>- Administración de rubros</w:t>
-      </w:r>
-    </w:p>
-    <w:p>
-      <w:r>
-        <w:rPr>
-          <w:lang w:val="es-ES"/>
-        </w:rPr>
-        <w:t>ABM y consulta de los diferentes rubros de los bienes. El único campo a ingresar es la descripción del mismo.</w:t>
-      </w:r>
-    </w:p>
-    <w:p>
-      <w:pPr>
-        <w:pStyle w:val="Ttulo4"/>
-      </w:pPr>
-      <w:r>
-        <w:t>6</w:t>
-      </w:r>
-      <w:r>
-        <w:t>- Administración de Posiciones</w:t>
-      </w:r>
-    </w:p>
-    <w:p>
-      <w:pPr>
-        <w:rPr>
-          <w:lang w:val="es-ES"/>
-        </w:rPr>
-      </w:pPr>
-      <w:r>
-        <w:rPr>
-          <w:lang w:val="es-ES"/>
-        </w:rPr>
-        <w:t>ABM y consulta de las diferentes posiciones. Aquí se carga la descripción de una posición.</w:t>
-      </w:r>
-    </w:p>
-    <w:p>
-      <w:pPr>
-        <w:pStyle w:val="Ttulo4"/>
-      </w:pPr>
-      <w:r>
-        <w:t>7</w:t>
-      </w:r>
-      <w:r>
-        <w:t>- Administración  de proveedores</w:t>
-      </w:r>
-    </w:p>
-    <w:p>
-      <w:r>
-        <w:rPr>
-          <w:lang w:val="es-ES"/>
-        </w:rPr>
-        <w:t>Alta, baja, modificación  y consulta de proveedores de los bienes. El único campo a cargar es la descripción del proveedor.</w:t>
-      </w:r>
-    </w:p>
-    <w:p>
-      <w:pPr>
-        <w:pStyle w:val="Ttulo4"/>
-      </w:pPr>
-      <w:r>
-        <w:t>8</w:t>
-      </w:r>
-      <w:r>
-        <w:t>- Administración de usuarios</w:t>
-      </w:r>
-    </w:p>
-    <w:p>
-      <w:pPr>
-        <w:rPr>
-          <w:lang w:val="es-ES"/>
-        </w:rPr>
-      </w:pPr>
-      <w:r>
-        <w:rPr>
-          <w:lang w:val="es-ES"/>
-        </w:rPr>
-        <w:t>ABM y consulta de los diferentes usuarios. Los campos que se cargan por cada usuario son:</w:t>
-      </w:r>
-    </w:p>
-    <w:p>
-      <w:pPr>
-        <w:pStyle w:val="Prrafodelista"/>
-        <w:numPr>
-          <w:ilvl w:val="0"/>
-          <w:numId w:val="26"/>
-        </w:numPr>
-      </w:pPr>
-      <w:r>
-        <w:t>Código: generalmente se coloca la primera letra del nombre del usuario concatenado de su apellido.</w:t>
-      </w:r>
-    </w:p>
-    <w:p>
-      <w:pPr>
-        <w:pStyle w:val="Prrafodelista"/>
-        <w:numPr>
-          <w:ilvl w:val="0"/>
-          <w:numId w:val="26"/>
-        </w:numPr>
-      </w:pPr>
-      <w:r>
-        <w:t>Descripción: es el nombre y apellido del usuario.</w:t>
-      </w:r>
-    </w:p>
-    <w:p>
-      <w:pPr>
-        <w:pStyle w:val="Prrafodelista"/>
-        <w:numPr>
-          <w:ilvl w:val="0"/>
-          <w:numId w:val="26"/>
-        </w:numPr>
-      </w:pPr>
-      <w:r>
-        <w:t>Contraseña: para el ingreso al sistema.</w:t>
-      </w:r>
-    </w:p>
-    <w:p>
-      <w:pPr>
-        <w:pStyle w:val="Prrafodelista"/>
-        <w:numPr>
-          <w:ilvl w:val="0"/>
-          <w:numId w:val="26"/>
-        </w:numPr>
-      </w:pPr>
-      <w:r>
-        <w:t>Número de teléfono interno</w:t>
-      </w:r>
-    </w:p>
-    <w:p>
-      <w:pPr>
-        <w:pStyle w:val="Prrafodelista"/>
-        <w:numPr>
-          <w:ilvl w:val="0"/>
-          <w:numId w:val="26"/>
-        </w:numPr>
-      </w:pPr>
-      <w:r>
-        <w:t>Mail</w:t>
-      </w:r>
-    </w:p>
-    <w:p>
-      <w:pPr>
-        <w:pStyle w:val="Ttulo4"/>
-      </w:pPr>
-      <w:r>
-        <w:t>9</w:t>
-      </w:r>
-      <w:r>
-        <w:t>- Administración de usuarios administradores</w:t>
-      </w:r>
-    </w:p>
-    <w:p>
-      <w:r>
-        <w:rPr>
-          <w:lang w:val="es-ES"/>
-        </w:rPr>
-        <w:t>Alta, baja, modificación y consulta de usuarios administradores, es decir, aquellos usuarios que supervisan todo el sistema. Se selecciona un usuario previamente cargado en el sistema.</w:t>
-      </w:r>
-    </w:p>
-    <w:p>
-      <w:pPr>
-        <w:pStyle w:val="Ttulo4"/>
-      </w:pPr>
-      <w:r>
-        <w:t>10</w:t>
-      </w:r>
-      <w:r>
-        <w:t>- Administración de responsables y posiciones</w:t>
-      </w:r>
-    </w:p>
-    <w:p>
-      <w:r>
-        <w:rPr>
-          <w:lang w:val="es-ES"/>
-        </w:rPr>
-        <w:t>Esta función permite asignar a cada posición un usuario responsable de la misma.</w:t>
-      </w:r>
-    </w:p>
-    <w:p>
-      <w:pPr>
-        <w:pStyle w:val="Ttulo4"/>
-      </w:pPr>
-      <w:r>
-        <w:t>11</w:t>
-      </w:r>
-      <w:r>
-        <w:t xml:space="preserve">- </w:t>
-      </w:r>
-      <w:r>
-        <w:rPr>
-          <w:rFonts w:eastAsiaTheme="minorEastAsia"/>
-        </w:rPr>
-        <w:t>Administración de permisos</w:t>
-      </w:r>
-    </w:p>
-    <w:p>
-      <w:r>
-        <w:t>ABM y consulta de usuarios con permisos. Se asignan usuarios a posiciones y así sólo pueden ver, no modificar, los bienes y movimientos de esa posición. Existe la posibilidad de que un</w:t>
-      </w:r>
-      <w:r>
-        <w:t>o o más</w:t>
-      </w:r>
-      <w:r>
-        <w:t xml:space="preserve"> usuario</w:t>
-      </w:r>
-      <w:r>
-        <w:t>s</w:t>
-      </w:r>
-      <w:r>
-        <w:t xml:space="preserve"> con permisos sea</w:t>
-      </w:r>
-      <w:r>
-        <w:t>n</w:t>
-      </w:r>
-      <w:r>
-        <w:t xml:space="preserve"> marcado</w:t>
-      </w:r>
-      <w:r>
-        <w:t>s</w:t>
-      </w:r>
-      <w:r>
-        <w:t xml:space="preserve"> como responsable</w:t>
-      </w:r>
-      <w:r>
-        <w:t>s</w:t>
-      </w:r>
-      <w:r>
-        <w:t xml:space="preserve"> auxiliar</w:t>
-      </w:r>
-      <w:r>
-        <w:t>es</w:t>
-      </w:r>
-      <w:r>
-        <w:t xml:space="preserve"> de modo que tenga</w:t>
-      </w:r>
-      <w:r>
-        <w:t>n</w:t>
-      </w:r>
-      <w:r>
-        <w:t xml:space="preserve"> los mismos permisos que el responsable de la posición.</w:t>
-      </w:r>
-    </w:p>
-    <w:p>
-      <w:pPr>
-        <w:pStyle w:val="Ttulo3"/>
-        <w:rPr>
-          <w:lang w:val="es-AR"/>
-        </w:rPr>
-      </w:pPr>
-      <w:r>
-        <w:t>Funciones de Consulta</w:t>
-      </w:r>
-      <w:r>
-        <w:t>s</w:t>
-      </w:r>
-    </w:p>
-    <w:p>
-      <w:pPr>
-        <w:pStyle w:val="Ttulo4"/>
-      </w:pPr>
-      <w:r>
-        <w:t>12</w:t>
-      </w:r>
-      <w:r>
-        <w:t xml:space="preserve">- </w:t>
-      </w:r>
-      <w:r>
-        <w:t>Búsqueda de bienes de uso</w:t>
-      </w:r>
-    </w:p>
-    <w:p>
-      <w:pPr>
-        <w:rPr>
-          <w:lang w:val="es-ES"/>
-        </w:rPr>
-      </w:pPr>
-      <w:r>
-        <w:rPr>
-          <w:lang w:val="es-ES"/>
-        </w:rPr>
-        <w:t>Permite buscar los bienes por</w:t>
-      </w:r>
-      <w:r>
-        <w:rPr>
-          <w:lang w:val="es-ES"/>
-        </w:rPr>
-        <w:t>:</w:t>
-      </w:r>
-    </w:p>
-    <w:p>
-      <w:pPr>
-        <w:pStyle w:val="Prrafodelista"/>
-        <w:numPr>
-          <w:ilvl w:val="0"/>
-          <w:numId w:val="25"/>
-        </w:numPr>
-      </w:pPr>
-      <w:r>
-        <w:t>Tipo de identificador</w:t>
-      </w:r>
-    </w:p>
-    <w:p>
-      <w:pPr>
-        <w:pStyle w:val="Prrafodelista"/>
-        <w:numPr>
-          <w:ilvl w:val="0"/>
-          <w:numId w:val="25"/>
-        </w:numPr>
-      </w:pPr>
-      <w:r>
-        <w:t>Código de identificador</w:t>
-      </w:r>
-    </w:p>
-    <w:p>
-      <w:pPr>
-        <w:pStyle w:val="Prrafodelista"/>
-        <w:numPr>
-          <w:ilvl w:val="0"/>
-          <w:numId w:val="25"/>
-        </w:numPr>
-      </w:pPr>
-      <w:r>
-        <w:t xml:space="preserve">Descripción </w:t>
-      </w:r>
-    </w:p>
-    <w:p>
-      <w:pPr>
-        <w:pStyle w:val="Prrafodelista"/>
-        <w:numPr>
-          <w:ilvl w:val="0"/>
-          <w:numId w:val="25"/>
-        </w:numPr>
-      </w:pPr>
-      <w:r>
-        <w:t>Posición</w:t>
-      </w:r>
-    </w:p>
-    <w:p>
-      <w:pPr>
-        <w:pStyle w:val="Prrafodelista"/>
-        <w:numPr>
-          <w:ilvl w:val="0"/>
-          <w:numId w:val="25"/>
-        </w:numPr>
-      </w:pPr>
-      <w:r>
-        <w:t>Numero de bien</w:t>
-      </w:r>
-    </w:p>
-    <w:p>
-      <w:pPr>
-        <w:pStyle w:val="Prrafodelista"/>
-        <w:numPr>
-          <w:ilvl w:val="0"/>
-          <w:numId w:val="25"/>
-        </w:numPr>
-      </w:pPr>
-      <w:r>
-        <w:t>Estado: (Todos, Asignado a un sector, cambiando de sector)</w:t>
-      </w:r>
-    </w:p>
-    <w:p>
-      <w:pPr>
-        <w:pStyle w:val="Prrafodelista"/>
-        <w:numPr>
-          <w:ilvl w:val="0"/>
-          <w:numId w:val="25"/>
-        </w:numPr>
-      </w:pPr>
-      <w:r>
-        <w:t>Rubro</w:t>
-      </w:r>
-    </w:p>
-    <w:p>
-      <w:pPr>
-        <w:pStyle w:val="Prrafodelista"/>
-        <w:numPr>
-          <w:ilvl w:val="0"/>
-          <w:numId w:val="25"/>
-        </w:numPr>
-      </w:pPr>
-      <w:r>
-        <w:t>Fecha de carga</w:t>
-      </w:r>
-    </w:p>
-    <w:p>
-      <w:r>
-        <w:t>Además los resultados de la búsqueda muestran los siguientes datos de los bienes de uso:</w:t>
-      </w:r>
-    </w:p>
-    <w:p>
-      <w:pPr>
-        <w:pStyle w:val="Prrafodelista"/>
-        <w:numPr>
-          <w:ilvl w:val="0"/>
-          <w:numId w:val="26"/>
-        </w:numPr>
-      </w:pPr>
-      <w:r>
-        <w:t>Código de identificador</w:t>
-      </w:r>
-    </w:p>
-    <w:p>
-      <w:pPr>
-        <w:pStyle w:val="Prrafodelista"/>
-        <w:numPr>
-          <w:ilvl w:val="0"/>
-          <w:numId w:val="26"/>
-        </w:numPr>
-      </w:pPr>
-      <w:r>
-        <w:t>Numero de bien</w:t>
-      </w:r>
-    </w:p>
-    <w:p>
-      <w:pPr>
-        <w:pStyle w:val="Prrafodelista"/>
-        <w:numPr>
-          <w:ilvl w:val="0"/>
-          <w:numId w:val="26"/>
-        </w:numPr>
-      </w:pPr>
-      <w:r>
-        <w:t>Descripción</w:t>
-      </w:r>
-    </w:p>
-    <w:p>
-      <w:pPr>
-        <w:pStyle w:val="Prrafodelista"/>
-        <w:numPr>
-          <w:ilvl w:val="0"/>
-          <w:numId w:val="26"/>
-        </w:numPr>
-      </w:pPr>
-      <w:r>
-        <w:t>Fecha de carga</w:t>
-      </w:r>
-    </w:p>
-    <w:p>
-      <w:pPr>
-        <w:pStyle w:val="Prrafodelista"/>
-        <w:numPr>
-          <w:ilvl w:val="0"/>
-          <w:numId w:val="26"/>
-        </w:numPr>
-      </w:pPr>
-      <w:r>
-        <w:t>Descripción del rubro</w:t>
-      </w:r>
-    </w:p>
-    <w:p>
-      <w:pPr>
-        <w:pStyle w:val="Prrafodelista"/>
-        <w:numPr>
-          <w:ilvl w:val="0"/>
-          <w:numId w:val="26"/>
-        </w:numPr>
-      </w:pPr>
-      <w:r>
-        <w:t>Alquilado</w:t>
-      </w:r>
-    </w:p>
-    <w:p>
-      <w:pPr>
-        <w:pStyle w:val="Prrafodelista"/>
-        <w:numPr>
-          <w:ilvl w:val="0"/>
-          <w:numId w:val="26"/>
-        </w:numPr>
-      </w:pPr>
-      <w:r>
-        <w:t>Estado</w:t>
-      </w:r>
-    </w:p>
-    <w:p>
-      <w:pPr>
-        <w:pStyle w:val="Prrafodelista"/>
-        <w:numPr>
-          <w:ilvl w:val="0"/>
-          <w:numId w:val="26"/>
-        </w:numPr>
-      </w:pPr>
-      <w:r>
-        <w:t>Posición actual</w:t>
-      </w:r>
-    </w:p>
-    <w:p>
-      <w:pPr>
-        <w:pStyle w:val="Prrafodelista"/>
-        <w:numPr>
-          <w:ilvl w:val="0"/>
-          <w:numId w:val="26"/>
-        </w:numPr>
-      </w:pPr>
-      <w:r>
-        <w:t>Responsable Actual</w:t>
-      </w:r>
-    </w:p>
-    <w:p>
-      <w:r>
-        <w:t>A partir de esta consulta se accede a la administración de cada bien de uso (función 1).</w:t>
-      </w:r>
-    </w:p>
-    <w:p>
-      <w:pPr>
-        <w:pStyle w:val="Ttulo4"/>
-      </w:pPr>
-      <w:r>
-        <w:t>13</w:t>
-      </w:r>
-      <w:r>
-        <w:t xml:space="preserve">- </w:t>
-      </w:r>
-      <w:r>
-        <w:t>Consulta de movimientos de un bien de uso</w:t>
-      </w:r>
-    </w:p>
-    <w:p>
-      <w:r>
-        <w:t>A través de esta opción se pueden visualizar todos los sectores en los que estuvo un bien seleccionado.</w:t>
-      </w:r>
-      <w:r>
-        <w:t xml:space="preserve"> También es posible generar un listado en </w:t>
-      </w:r>
-      <w:proofErr w:type="spellStart"/>
-      <w:r>
-        <w:t>pdf</w:t>
-      </w:r>
-      <w:proofErr w:type="spellEnd"/>
-      <w:r>
-        <w:t xml:space="preserve"> con esta información.</w:t>
-      </w:r>
-    </w:p>
-    <w:p>
-      <w:r>
-        <w:t>Por cada bien de uso se muestra:</w:t>
-      </w:r>
-    </w:p>
-    <w:p>
-      <w:pPr>
-        <w:pStyle w:val="Prrafodelista"/>
-        <w:numPr>
-          <w:ilvl w:val="0"/>
-          <w:numId w:val="26"/>
-        </w:numPr>
-      </w:pPr>
-      <w:r>
-        <w:t>Número y descripción de bien de uso</w:t>
-      </w:r>
-    </w:p>
-    <w:p>
-      <w:pPr>
-        <w:pStyle w:val="Prrafodelista"/>
-        <w:numPr>
-          <w:ilvl w:val="0"/>
-          <w:numId w:val="26"/>
-        </w:numPr>
-      </w:pPr>
-      <w:r>
-        <w:t>Datos del movimiento:</w:t>
-      </w:r>
-    </w:p>
-    <w:p>
-      <w:pPr>
-        <w:pStyle w:val="Prrafodelista"/>
-        <w:numPr>
-          <w:ilvl w:val="1"/>
-          <w:numId w:val="26"/>
-        </w:numPr>
-      </w:pPr>
-      <w:r>
-        <w:t>Descripción de posiciones de envío y recepción</w:t>
-      </w:r>
-    </w:p>
-    <w:p>
-      <w:pPr>
-        <w:pStyle w:val="Prrafodelista"/>
-        <w:numPr>
-          <w:ilvl w:val="1"/>
-          <w:numId w:val="26"/>
-        </w:numPr>
-      </w:pPr>
-      <w:r>
-        <w:t>Apellido y nombre de responsables de envío y recepción</w:t>
-      </w:r>
-    </w:p>
-    <w:p>
-      <w:pPr>
-        <w:pStyle w:val="Prrafodelista"/>
-        <w:numPr>
-          <w:ilvl w:val="1"/>
-          <w:numId w:val="26"/>
-        </w:numPr>
-      </w:pPr>
-      <w:r>
-        <w:t>Fechas de envío y recepción</w:t>
-      </w:r>
-    </w:p>
-    <w:p>
-      <w:pPr>
-        <w:pStyle w:val="Prrafodelista"/>
-        <w:numPr>
-          <w:ilvl w:val="1"/>
-          <w:numId w:val="26"/>
-        </w:numPr>
-      </w:pPr>
-      <w:r>
-        <w:t>Estado del envío</w:t>
-      </w:r>
-    </w:p>
-    <w:p>
-      <w:pPr>
-        <w:pStyle w:val="Prrafodelista"/>
-        <w:numPr>
-          <w:ilvl w:val="2"/>
-          <w:numId w:val="26"/>
-        </w:numPr>
-      </w:pPr>
-      <w:r>
-        <w:t>En movimiento</w:t>
-      </w:r>
-    </w:p>
-    <w:p>
-      <w:pPr>
-        <w:pStyle w:val="Prrafodelista"/>
-        <w:numPr>
-          <w:ilvl w:val="2"/>
-          <w:numId w:val="26"/>
-        </w:numPr>
-      </w:pPr>
-      <w:r>
-        <w:t>Finalizado</w:t>
-      </w:r>
-    </w:p>
-    <w:p>
-      <w:pPr>
-        <w:pStyle w:val="Prrafodelista"/>
-        <w:numPr>
-          <w:ilvl w:val="2"/>
-          <w:numId w:val="26"/>
-        </w:numPr>
-      </w:pPr>
-      <w:r>
-        <w:t>Cancelado</w:t>
-      </w:r>
-    </w:p>
-    <w:p>
-      <w:pPr>
-        <w:pStyle w:val="Prrafodelista"/>
-        <w:numPr>
-          <w:ilvl w:val="1"/>
-          <w:numId w:val="26"/>
-        </w:numPr>
-      </w:pPr>
-      <w:r>
-        <w:t>Motivo de envío</w:t>
-      </w:r>
-    </w:p>
-    <w:p>
-      <w:pPr>
-        <w:pStyle w:val="Prrafodelista"/>
-        <w:numPr>
-          <w:ilvl w:val="1"/>
-          <w:numId w:val="26"/>
-        </w:numPr>
-      </w:pPr>
-      <w:r>
-        <w:t>Motivo de cancelación (sólo si el movimiento está cancelado)</w:t>
-      </w:r>
-    </w:p>
-    <w:p>
-      <w:pPr>
-        <w:pStyle w:val="Ttulo4"/>
-      </w:pPr>
-      <w:r>
-        <w:t>14</w:t>
-      </w:r>
-      <w:r>
-        <w:t xml:space="preserve">- </w:t>
-      </w:r>
-      <w:r>
-        <w:t>Consulta y co</w:t>
-      </w:r>
-      <w:r>
-        <w:t>nfirmación de bienes a recibir</w:t>
-      </w:r>
-    </w:p>
-    <w:p>
-      <w:r>
-        <w:t xml:space="preserve">Esta función permite visualizar los bienes a recibir en la posición del usuario. Además permite confirmar la recepción de uno o varios bienes. Para esto se valida que al menos se seleccione un bien. </w:t>
-      </w:r>
-    </w:p>
-    <w:p>
-      <w:pPr>
-        <w:pStyle w:val="Ttulo4"/>
-      </w:pPr>
-      <w:r>
-        <w:t>15</w:t>
-      </w:r>
-      <w:r>
-        <w:t xml:space="preserve">- </w:t>
-      </w:r>
-      <w:r>
-        <w:t xml:space="preserve">Consulta y cancelación </w:t>
-      </w:r>
-      <w:r>
-        <w:t>de envíos</w:t>
-      </w:r>
-    </w:p>
-    <w:p>
-      <w:r>
-        <w:t xml:space="preserve">Esta opción permite visualizar todos los bienes por la posición del usuario. Además permite cancelar el envío de uno o más bienes de uso. Para la cancelación el sistema </w:t>
-      </w:r>
-      <w:proofErr w:type="gramStart"/>
-      <w:r>
-        <w:t>valida</w:t>
-      </w:r>
-      <w:proofErr w:type="gramEnd"/>
-      <w:r>
-        <w:t xml:space="preserve"> que se seleccione por lo menos un envío.</w:t>
-      </w:r>
-    </w:p>
-    <w:p>
-      <w:pPr>
-        <w:pStyle w:val="Ttulo3"/>
-      </w:pPr>
-      <w:r>
-        <w:t>Funciones de Listados</w:t>
-      </w:r>
-    </w:p>
-    <w:p>
-      <w:pPr>
-        <w:pStyle w:val="Ttulo4"/>
-      </w:pPr>
-      <w:r>
-        <w:t>1</w:t>
-      </w:r>
-      <w:r>
-        <w:t>6</w:t>
-      </w:r>
-      <w:r>
-        <w:t xml:space="preserve">- </w:t>
-      </w:r>
-      <w:r>
-        <w:t>Generar listado de movimientos de bienes de uso</w:t>
-      </w:r>
-    </w:p>
-    <w:p>
-      <w:r>
-        <w:t xml:space="preserve">Permite obtener el listado de movimientos de bienes de uso filtrando por posición o responsable. El informe generado es el mismo que el que sale para la función </w:t>
-      </w:r>
-      <w:r>
-        <w:t>“13</w:t>
-      </w:r>
-      <w:r>
-        <w:t>- Consulta de movimientos de un bien de uso</w:t>
-      </w:r>
-      <w:r>
-        <w:t>”</w:t>
-      </w:r>
-      <w:r>
-        <w:t>, sólo que ahora se listan todos los bienes de la posición o el responsable seleccionado.</w:t>
-      </w:r>
-    </w:p>
-    <w:p>
-      <w:pPr>
-        <w:pStyle w:val="Ttulo4"/>
-      </w:pPr>
-      <w:r>
-        <w:t>1</w:t>
-      </w:r>
-      <w:r>
-        <w:t>7</w:t>
-      </w:r>
-      <w:r>
-        <w:t xml:space="preserve">- </w:t>
-      </w:r>
-      <w:r>
-        <w:t>Generar listado de bienes por posición o responsable</w:t>
-      </w:r>
-    </w:p>
-    <w:p>
-      <w:r>
-        <w:t>A través de esta opción se puede generar un informe de bienes filtrando por posición y rubro o responsable y rubro. Los datos que muestra el reporte son:</w:t>
-      </w:r>
-    </w:p>
-    <w:p>
-      <w:pPr>
-        <w:pStyle w:val="Prrafodelista"/>
-        <w:numPr>
-          <w:ilvl w:val="0"/>
-          <w:numId w:val="26"/>
-        </w:numPr>
-      </w:pPr>
-      <w:r>
-        <w:t xml:space="preserve">Posición: la que se </w:t>
-      </w:r>
-      <w:r>
-        <w:t>seleccionó</w:t>
-      </w:r>
-    </w:p>
-    <w:p>
-      <w:pPr>
-        <w:pStyle w:val="Prrafodelista"/>
-        <w:numPr>
-          <w:ilvl w:val="0"/>
-          <w:numId w:val="26"/>
-        </w:numPr>
-      </w:pPr>
-      <w:r>
-        <w:t>Responsable: el seleccionado</w:t>
-      </w:r>
-    </w:p>
-    <w:p>
-      <w:pPr>
-        <w:pStyle w:val="Prrafodelista"/>
-        <w:numPr>
-          <w:ilvl w:val="0"/>
-          <w:numId w:val="26"/>
-        </w:numPr>
-      </w:pPr>
-      <w:r>
-        <w:t>Por cada bien de uso:</w:t>
-      </w:r>
-    </w:p>
-    <w:p>
-      <w:pPr>
-        <w:pStyle w:val="Prrafodelista"/>
-        <w:numPr>
-          <w:ilvl w:val="1"/>
-          <w:numId w:val="26"/>
-        </w:numPr>
-      </w:pPr>
-      <w:r>
-        <w:t>Número de bien</w:t>
-      </w:r>
-    </w:p>
-    <w:p>
-      <w:pPr>
-        <w:pStyle w:val="Prrafodelista"/>
-        <w:numPr>
-          <w:ilvl w:val="1"/>
-          <w:numId w:val="26"/>
-        </w:numPr>
-      </w:pPr>
-      <w:r>
-        <w:t>Descripción</w:t>
-      </w:r>
-    </w:p>
-    <w:p>
-      <w:pPr>
-        <w:pStyle w:val="Prrafodelista"/>
-        <w:numPr>
-          <w:ilvl w:val="1"/>
-          <w:numId w:val="26"/>
-        </w:numPr>
-      </w:pPr>
-      <w:r>
-        <w:t>Fecha de carga</w:t>
-      </w:r>
-    </w:p>
-    <w:p>
-      <w:pPr>
-        <w:pStyle w:val="Prrafodelista"/>
-        <w:numPr>
-          <w:ilvl w:val="1"/>
-          <w:numId w:val="26"/>
-        </w:numPr>
-      </w:pPr>
-      <w:r>
-        <w:t>Proveedor</w:t>
-      </w:r>
-    </w:p>
-    <w:p>
-      <w:pPr>
-        <w:pStyle w:val="Prrafodelista"/>
-        <w:numPr>
-          <w:ilvl w:val="1"/>
-          <w:numId w:val="26"/>
-        </w:numPr>
-      </w:pPr>
-      <w:r>
-        <w:t>Rubro</w:t>
-      </w:r>
-    </w:p>
-    <w:p>
-      <w:pPr>
-        <w:pStyle w:val="Prrafodelista"/>
-        <w:numPr>
-          <w:ilvl w:val="1"/>
-          <w:numId w:val="26"/>
-        </w:numPr>
-      </w:pPr>
-      <w:r>
-        <w:t>Responsable actual</w:t>
-      </w:r>
-    </w:p>
-    <w:p>
-      <w:pPr>
-        <w:pStyle w:val="Ttulo4"/>
-      </w:pPr>
-      <w:r>
-        <w:t>18</w:t>
-      </w:r>
-      <w:r>
-        <w:t xml:space="preserve">- </w:t>
-      </w:r>
-      <w:r>
-        <w:t>Generar listado de bienes y sus identificadores</w:t>
-      </w:r>
-    </w:p>
-    <w:p>
-      <w:r>
-        <w:t>Genera un listado por posición o responsable del bien y sus identificadores. Muestra:</w:t>
-      </w:r>
-    </w:p>
-    <w:p>
-      <w:pPr>
-        <w:pStyle w:val="Prrafodelista"/>
-        <w:numPr>
-          <w:ilvl w:val="0"/>
-          <w:numId w:val="26"/>
-        </w:numPr>
-      </w:pPr>
-      <w:r>
-        <w:t>Número y descripción de bien de uso</w:t>
-      </w:r>
-    </w:p>
-    <w:p>
-      <w:pPr>
-        <w:pStyle w:val="Prrafodelista"/>
-        <w:numPr>
-          <w:ilvl w:val="0"/>
-          <w:numId w:val="26"/>
-        </w:numPr>
-      </w:pPr>
-      <w:r>
-        <w:t>Marca de alquilado</w:t>
-      </w:r>
-    </w:p>
-    <w:p>
-      <w:pPr>
-        <w:pStyle w:val="Prrafodelista"/>
-        <w:numPr>
-          <w:ilvl w:val="0"/>
-          <w:numId w:val="26"/>
-        </w:numPr>
-      </w:pPr>
-      <w:r>
-        <w:t>Tipo de identificador</w:t>
-      </w:r>
-    </w:p>
-    <w:p>
-      <w:pPr>
-        <w:pStyle w:val="Prrafodelista"/>
-        <w:numPr>
-          <w:ilvl w:val="0"/>
-          <w:numId w:val="26"/>
-        </w:numPr>
-      </w:pPr>
-      <w:r>
-        <w:t>Código de identificador</w:t>
+          <w:numId w:val="40"/>
+        </w:numPr>
+      </w:pPr>
+      <w:r>
+        <w:t>El sistema debe ser web.</w:t>
       </w:r>
     </w:p>
     <w:p/>
@@ -3633,7 +2282,7 @@
                 <w:b/>
                 <w:noProof/>
               </w:rPr>
-              <w:t>13</w:t>
+              <w:t>9</w:t>
             </w:r>
             <w:r>
               <w:rPr>
@@ -3673,7 +2322,7 @@
                 <w:b/>
                 <w:noProof/>
               </w:rPr>
-              <w:t>13</w:t>
+              <w:t>9</w:t>
             </w:r>
             <w:r>
               <w:rPr>
@@ -3730,7 +2379,6 @@
     <w:r>
       <w:rPr>
         <w:noProof/>
-        <w:lang w:val="en-US" w:eastAsia="en-US"/>
       </w:rPr>
       <w:drawing>
         <wp:anchor distT="0" distB="0" distL="114300" distR="114300" simplePos="0" relativeHeight="251658240" behindDoc="1" locked="0" layoutInCell="1" allowOverlap="1">
@@ -3814,14 +2462,14 @@
         <v:path o:extrusionok="f" gradientshapeok="t" o:connecttype="rect"/>
         <o:lock v:ext="edit" aspectratio="t"/>
       </v:shapetype>
-      <v:shape id="_x0000_i1028" type="#_x0000_t75" style="width:11.25pt;height:11.25pt" o:bullet="t">
+      <v:shape id="_x0000_i1046" type="#_x0000_t75" style="width:11.25pt;height:11.25pt" o:bullet="t">
         <v:imagedata r:id="rId1" o:title="msoE48"/>
       </v:shape>
     </w:pict>
   </w:numPicBullet>
   <w:numPicBullet w:numPicBulletId="1">
     <w:pict>
-      <v:shape id="_x0000_i1029" type="#_x0000_t75" style="width:9pt;height:9pt" o:bullet="t">
+      <v:shape id="_x0000_i1047" type="#_x0000_t75" style="width:9pt;height:9pt" o:bullet="t">
         <v:imagedata r:id="rId2" o:title="BD15136_"/>
       </v:shape>
     </w:pict>
@@ -4693,6 +3341,95 @@
     </w:lvl>
   </w:abstractNum>
   <w:abstractNum w:abstractNumId="7">
+    <w:nsid w:val="1FA70112"/>
+    <w:multiLevelType w:val="hybridMultilevel"/>
+    <w:tmpl w:val="C60A1EC4"/>
+    <w:lvl w:ilvl="0" w:tplc="2C0A0011">
+      <w:start w:val="1"/>
+      <w:numFmt w:val="decimal"/>
+      <w:lvlText w:val="%1)"/>
+      <w:lvlJc w:val="left"/>
+      <w:pPr>
+        <w:ind w:left="720" w:hanging="360"/>
+      </w:pPr>
+      <w:rPr>
+        <w:rFonts w:hint="default"/>
+      </w:rPr>
+    </w:lvl>
+    <w:lvl w:ilvl="1" w:tplc="2C0A0019" w:tentative="1">
+      <w:start w:val="1"/>
+      <w:numFmt w:val="lowerLetter"/>
+      <w:lvlText w:val="%2."/>
+      <w:lvlJc w:val="left"/>
+      <w:pPr>
+        <w:ind w:left="1440" w:hanging="360"/>
+      </w:pPr>
+    </w:lvl>
+    <w:lvl w:ilvl="2" w:tplc="2C0A001B" w:tentative="1">
+      <w:start w:val="1"/>
+      <w:numFmt w:val="lowerRoman"/>
+      <w:lvlText w:val="%3."/>
+      <w:lvlJc w:val="right"/>
+      <w:pPr>
+        <w:ind w:left="2160" w:hanging="180"/>
+      </w:pPr>
+    </w:lvl>
+    <w:lvl w:ilvl="3" w:tplc="2C0A000F" w:tentative="1">
+      <w:start w:val="1"/>
+      <w:numFmt w:val="decimal"/>
+      <w:lvlText w:val="%4."/>
+      <w:lvlJc w:val="left"/>
+      <w:pPr>
+        <w:ind w:left="2880" w:hanging="360"/>
+      </w:pPr>
+    </w:lvl>
+    <w:lvl w:ilvl="4" w:tplc="2C0A0019" w:tentative="1">
+      <w:start w:val="1"/>
+      <w:numFmt w:val="lowerLetter"/>
+      <w:lvlText w:val="%5."/>
+      <w:lvlJc w:val="left"/>
+      <w:pPr>
+        <w:ind w:left="3600" w:hanging="360"/>
+      </w:pPr>
+    </w:lvl>
+    <w:lvl w:ilvl="5" w:tplc="2C0A001B" w:tentative="1">
+      <w:start w:val="1"/>
+      <w:numFmt w:val="lowerRoman"/>
+      <w:lvlText w:val="%6."/>
+      <w:lvlJc w:val="right"/>
+      <w:pPr>
+        <w:ind w:left="4320" w:hanging="180"/>
+      </w:pPr>
+    </w:lvl>
+    <w:lvl w:ilvl="6" w:tplc="2C0A000F" w:tentative="1">
+      <w:start w:val="1"/>
+      <w:numFmt w:val="decimal"/>
+      <w:lvlText w:val="%7."/>
+      <w:lvlJc w:val="left"/>
+      <w:pPr>
+        <w:ind w:left="5040" w:hanging="360"/>
+      </w:pPr>
+    </w:lvl>
+    <w:lvl w:ilvl="7" w:tplc="2C0A0019" w:tentative="1">
+      <w:start w:val="1"/>
+      <w:numFmt w:val="lowerLetter"/>
+      <w:lvlText w:val="%8."/>
+      <w:lvlJc w:val="left"/>
+      <w:pPr>
+        <w:ind w:left="5760" w:hanging="360"/>
+      </w:pPr>
+    </w:lvl>
+    <w:lvl w:ilvl="8" w:tplc="2C0A001B" w:tentative="1">
+      <w:start w:val="1"/>
+      <w:numFmt w:val="lowerRoman"/>
+      <w:lvlText w:val="%9."/>
+      <w:lvlJc w:val="right"/>
+      <w:pPr>
+        <w:ind w:left="6480" w:hanging="180"/>
+      </w:pPr>
+    </w:lvl>
+  </w:abstractNum>
+  <w:abstractNum w:abstractNumId="8">
     <w:nsid w:val="20BF64D0"/>
     <w:multiLevelType w:val="hybridMultilevel"/>
     <w:tmpl w:val="04382D18"/>
@@ -4819,7 +3556,7 @@
       </w:rPr>
     </w:lvl>
   </w:abstractNum>
-  <w:abstractNum w:abstractNumId="8">
+  <w:abstractNum w:abstractNumId="9">
     <w:nsid w:val="274A72A1"/>
     <w:multiLevelType w:val="multilevel"/>
     <w:tmpl w:val="944A4D6E"/>
@@ -4932,7 +3669,7 @@
       </w:rPr>
     </w:lvl>
   </w:abstractNum>
-  <w:abstractNum w:abstractNumId="9">
+  <w:abstractNum w:abstractNumId="10">
     <w:nsid w:val="293053A0"/>
     <w:multiLevelType w:val="hybridMultilevel"/>
     <w:tmpl w:val="CDD84E22"/>
@@ -5045,7 +3782,7 @@
       </w:rPr>
     </w:lvl>
   </w:abstractNum>
-  <w:abstractNum w:abstractNumId="10">
+  <w:abstractNum w:abstractNumId="11">
     <w:nsid w:val="2BE531C2"/>
     <w:multiLevelType w:val="hybridMultilevel"/>
     <w:tmpl w:val="6E9E28F8"/>
@@ -5165,7 +3902,7 @@
       </w:rPr>
     </w:lvl>
   </w:abstractNum>
-  <w:abstractNum w:abstractNumId="11">
+  <w:abstractNum w:abstractNumId="12">
     <w:nsid w:val="324C555D"/>
     <w:multiLevelType w:val="hybridMultilevel"/>
     <w:tmpl w:val="4A9C9E1E"/>
@@ -5305,7 +4042,7 @@
       </w:rPr>
     </w:lvl>
   </w:abstractNum>
-  <w:abstractNum w:abstractNumId="12">
+  <w:abstractNum w:abstractNumId="13">
     <w:nsid w:val="33FB4F98"/>
     <w:multiLevelType w:val="hybridMultilevel"/>
     <w:tmpl w:val="9DE623EC"/>
@@ -5418,7 +4155,7 @@
       </w:rPr>
     </w:lvl>
   </w:abstractNum>
-  <w:abstractNum w:abstractNumId="13">
+  <w:abstractNum w:abstractNumId="14">
     <w:nsid w:val="363007CE"/>
     <w:multiLevelType w:val="hybridMultilevel"/>
     <w:tmpl w:val="01A8F5D4"/>
@@ -5530,7 +4267,7 @@
       </w:rPr>
     </w:lvl>
   </w:abstractNum>
-  <w:abstractNum w:abstractNumId="14">
+  <w:abstractNum w:abstractNumId="15">
     <w:nsid w:val="36481E21"/>
     <w:multiLevelType w:val="hybridMultilevel"/>
     <w:tmpl w:val="0DE44C5E"/>
@@ -5645,7 +4382,7 @@
       </w:rPr>
     </w:lvl>
   </w:abstractNum>
-  <w:abstractNum w:abstractNumId="15">
+  <w:abstractNum w:abstractNumId="16">
     <w:nsid w:val="39651077"/>
     <w:multiLevelType w:val="hybridMultilevel"/>
     <w:tmpl w:val="4426F9B6"/>
@@ -5734,7 +4471,7 @@
       </w:pPr>
     </w:lvl>
   </w:abstractNum>
-  <w:abstractNum w:abstractNumId="16">
+  <w:abstractNum w:abstractNumId="17">
     <w:nsid w:val="3B9D3993"/>
     <w:multiLevelType w:val="hybridMultilevel"/>
     <w:tmpl w:val="1388BA8E"/>
@@ -5849,7 +4586,7 @@
       </w:rPr>
     </w:lvl>
   </w:abstractNum>
-  <w:abstractNum w:abstractNumId="17">
+  <w:abstractNum w:abstractNumId="18">
     <w:nsid w:val="3E2431E7"/>
     <w:multiLevelType w:val="hybridMultilevel"/>
     <w:tmpl w:val="4C9ECFD6"/>
@@ -5974,7 +4711,7 @@
       </w:rPr>
     </w:lvl>
   </w:abstractNum>
-  <w:abstractNum w:abstractNumId="18">
+  <w:abstractNum w:abstractNumId="19">
     <w:nsid w:val="46630B93"/>
     <w:multiLevelType w:val="hybridMultilevel"/>
     <w:tmpl w:val="4502CADE"/>
@@ -6087,7 +4824,7 @@
       </w:rPr>
     </w:lvl>
   </w:abstractNum>
-  <w:abstractNum w:abstractNumId="19">
+  <w:abstractNum w:abstractNumId="20">
     <w:nsid w:val="48C274CC"/>
     <w:multiLevelType w:val="hybridMultilevel"/>
     <w:tmpl w:val="BF604C9C"/>
@@ -6208,7 +4945,7 @@
       </w:rPr>
     </w:lvl>
   </w:abstractNum>
-  <w:abstractNum w:abstractNumId="20">
+  <w:abstractNum w:abstractNumId="21">
     <w:nsid w:val="4E931775"/>
     <w:multiLevelType w:val="hybridMultilevel"/>
     <w:tmpl w:val="AB6AAAE2"/>
@@ -6323,7 +5060,7 @@
       </w:rPr>
     </w:lvl>
   </w:abstractNum>
-  <w:abstractNum w:abstractNumId="21">
+  <w:abstractNum w:abstractNumId="22">
     <w:nsid w:val="50F34142"/>
     <w:multiLevelType w:val="hybridMultilevel"/>
     <w:tmpl w:val="4954A7A4"/>
@@ -6437,7 +5174,7 @@
       </w:rPr>
     </w:lvl>
   </w:abstractNum>
-  <w:abstractNum w:abstractNumId="22">
+  <w:abstractNum w:abstractNumId="23">
     <w:nsid w:val="514A3995"/>
     <w:multiLevelType w:val="hybridMultilevel"/>
     <w:tmpl w:val="975058B4"/>
@@ -6577,7 +5314,7 @@
       </w:rPr>
     </w:lvl>
   </w:abstractNum>
-  <w:abstractNum w:abstractNumId="23">
+  <w:abstractNum w:abstractNumId="24">
     <w:nsid w:val="5927722C"/>
     <w:multiLevelType w:val="hybridMultilevel"/>
     <w:tmpl w:val="7C704392"/>
@@ -6691,7 +5428,7 @@
       </w:rPr>
     </w:lvl>
   </w:abstractNum>
-  <w:abstractNum w:abstractNumId="24">
+  <w:abstractNum w:abstractNumId="25">
     <w:nsid w:val="59706E19"/>
     <w:multiLevelType w:val="hybridMultilevel"/>
     <w:tmpl w:val="1F6CB4DC"/>
@@ -6816,7 +5553,7 @@
       </w:rPr>
     </w:lvl>
   </w:abstractNum>
-  <w:abstractNum w:abstractNumId="25">
+  <w:abstractNum w:abstractNumId="26">
     <w:nsid w:val="5A053858"/>
     <w:multiLevelType w:val="hybridMultilevel"/>
     <w:tmpl w:val="53F44A80"/>
@@ -6931,7 +5668,7 @@
       </w:rPr>
     </w:lvl>
   </w:abstractNum>
-  <w:abstractNum w:abstractNumId="26">
+  <w:abstractNum w:abstractNumId="27">
     <w:nsid w:val="5D357866"/>
     <w:multiLevelType w:val="hybridMultilevel"/>
     <w:tmpl w:val="28827C76"/>
@@ -7044,7 +5781,7 @@
       </w:rPr>
     </w:lvl>
   </w:abstractNum>
-  <w:abstractNum w:abstractNumId="27">
+  <w:abstractNum w:abstractNumId="28">
     <w:nsid w:val="636E3C1A"/>
     <w:multiLevelType w:val="hybridMultilevel"/>
     <w:tmpl w:val="21926398"/>
@@ -7158,7 +5895,7 @@
       </w:rPr>
     </w:lvl>
   </w:abstractNum>
-  <w:abstractNum w:abstractNumId="28">
+  <w:abstractNum w:abstractNumId="29">
     <w:nsid w:val="6BA55DE2"/>
     <w:multiLevelType w:val="multilevel"/>
     <w:tmpl w:val="D0865396"/>
@@ -7271,7 +6008,7 @@
       </w:rPr>
     </w:lvl>
   </w:abstractNum>
-  <w:abstractNum w:abstractNumId="29">
+  <w:abstractNum w:abstractNumId="30">
     <w:nsid w:val="6BFB47F8"/>
     <w:multiLevelType w:val="hybridMultilevel"/>
     <w:tmpl w:val="5F50FD56"/>
@@ -7383,7 +6120,7 @@
       </w:rPr>
     </w:lvl>
   </w:abstractNum>
-  <w:abstractNum w:abstractNumId="30">
+  <w:abstractNum w:abstractNumId="31">
     <w:nsid w:val="6C8444EC"/>
     <w:multiLevelType w:val="hybridMultilevel"/>
     <w:tmpl w:val="BAEC85DC"/>
@@ -7472,7 +6209,96 @@
       </w:pPr>
     </w:lvl>
   </w:abstractNum>
-  <w:abstractNum w:abstractNumId="31">
+  <w:abstractNum w:abstractNumId="32">
+    <w:nsid w:val="6E981285"/>
+    <w:multiLevelType w:val="hybridMultilevel"/>
+    <w:tmpl w:val="ACC6D28E"/>
+    <w:lvl w:ilvl="0" w:tplc="2C0A0011">
+      <w:start w:val="1"/>
+      <w:numFmt w:val="decimal"/>
+      <w:lvlText w:val="%1)"/>
+      <w:lvlJc w:val="left"/>
+      <w:pPr>
+        <w:ind w:left="720" w:hanging="360"/>
+      </w:pPr>
+      <w:rPr>
+        <w:rFonts w:hint="default"/>
+      </w:rPr>
+    </w:lvl>
+    <w:lvl w:ilvl="1" w:tplc="2C0A0019" w:tentative="1">
+      <w:start w:val="1"/>
+      <w:numFmt w:val="lowerLetter"/>
+      <w:lvlText w:val="%2."/>
+      <w:lvlJc w:val="left"/>
+      <w:pPr>
+        <w:ind w:left="1440" w:hanging="360"/>
+      </w:pPr>
+    </w:lvl>
+    <w:lvl w:ilvl="2" w:tplc="2C0A001B" w:tentative="1">
+      <w:start w:val="1"/>
+      <w:numFmt w:val="lowerRoman"/>
+      <w:lvlText w:val="%3."/>
+      <w:lvlJc w:val="right"/>
+      <w:pPr>
+        <w:ind w:left="2160" w:hanging="180"/>
+      </w:pPr>
+    </w:lvl>
+    <w:lvl w:ilvl="3" w:tplc="2C0A000F" w:tentative="1">
+      <w:start w:val="1"/>
+      <w:numFmt w:val="decimal"/>
+      <w:lvlText w:val="%4."/>
+      <w:lvlJc w:val="left"/>
+      <w:pPr>
+        <w:ind w:left="2880" w:hanging="360"/>
+      </w:pPr>
+    </w:lvl>
+    <w:lvl w:ilvl="4" w:tplc="2C0A0019" w:tentative="1">
+      <w:start w:val="1"/>
+      <w:numFmt w:val="lowerLetter"/>
+      <w:lvlText w:val="%5."/>
+      <w:lvlJc w:val="left"/>
+      <w:pPr>
+        <w:ind w:left="3600" w:hanging="360"/>
+      </w:pPr>
+    </w:lvl>
+    <w:lvl w:ilvl="5" w:tplc="2C0A001B" w:tentative="1">
+      <w:start w:val="1"/>
+      <w:numFmt w:val="lowerRoman"/>
+      <w:lvlText w:val="%6."/>
+      <w:lvlJc w:val="right"/>
+      <w:pPr>
+        <w:ind w:left="4320" w:hanging="180"/>
+      </w:pPr>
+    </w:lvl>
+    <w:lvl w:ilvl="6" w:tplc="2C0A000F" w:tentative="1">
+      <w:start w:val="1"/>
+      <w:numFmt w:val="decimal"/>
+      <w:lvlText w:val="%7."/>
+      <w:lvlJc w:val="left"/>
+      <w:pPr>
+        <w:ind w:left="5040" w:hanging="360"/>
+      </w:pPr>
+    </w:lvl>
+    <w:lvl w:ilvl="7" w:tplc="2C0A0019" w:tentative="1">
+      <w:start w:val="1"/>
+      <w:numFmt w:val="lowerLetter"/>
+      <w:lvlText w:val="%8."/>
+      <w:lvlJc w:val="left"/>
+      <w:pPr>
+        <w:ind w:left="5760" w:hanging="360"/>
+      </w:pPr>
+    </w:lvl>
+    <w:lvl w:ilvl="8" w:tplc="2C0A001B" w:tentative="1">
+      <w:start w:val="1"/>
+      <w:numFmt w:val="lowerRoman"/>
+      <w:lvlText w:val="%9."/>
+      <w:lvlJc w:val="right"/>
+      <w:pPr>
+        <w:ind w:left="6480" w:hanging="180"/>
+      </w:pPr>
+    </w:lvl>
+  </w:abstractNum>
+  <w:abstractNum w:abstractNumId="33">
     <w:nsid w:val="6F334B5F"/>
     <w:multiLevelType w:val="hybridMultilevel"/>
     <w:tmpl w:val="0958AF4E"/>
@@ -7585,7 +6411,7 @@
       </w:rPr>
     </w:lvl>
   </w:abstractNum>
-  <w:abstractNum w:abstractNumId="32">
+  <w:abstractNum w:abstractNumId="34">
     <w:nsid w:val="70F42202"/>
     <w:multiLevelType w:val="hybridMultilevel"/>
     <w:tmpl w:val="9DE4CE46"/>
@@ -7704,7 +6530,7 @@
       </w:rPr>
     </w:lvl>
   </w:abstractNum>
-  <w:abstractNum w:abstractNumId="33">
+  <w:abstractNum w:abstractNumId="35">
     <w:nsid w:val="74F24482"/>
     <w:multiLevelType w:val="hybridMultilevel"/>
     <w:tmpl w:val="E5B05216"/>
@@ -7844,7 +6670,7 @@
       </w:rPr>
     </w:lvl>
   </w:abstractNum>
-  <w:abstractNum w:abstractNumId="34">
+  <w:abstractNum w:abstractNumId="36">
     <w:nsid w:val="78AE108D"/>
     <w:multiLevelType w:val="hybridMultilevel"/>
     <w:tmpl w:val="3732D9E6"/>
@@ -7933,7 +6759,96 @@
       </w:pPr>
     </w:lvl>
   </w:abstractNum>
-  <w:abstractNum w:abstractNumId="35">
+  <w:abstractNum w:abstractNumId="37">
+    <w:nsid w:val="79F17248"/>
+    <w:multiLevelType w:val="hybridMultilevel"/>
+    <w:tmpl w:val="8BDC01B0"/>
+    <w:lvl w:ilvl="0" w:tplc="2C0A000F">
+      <w:start w:val="1"/>
+      <w:numFmt w:val="decimal"/>
+      <w:lvlText w:val="%1."/>
+      <w:lvlJc w:val="left"/>
+      <w:pPr>
+        <w:ind w:left="720" w:hanging="360"/>
+      </w:pPr>
+      <w:rPr>
+        <w:rFonts w:hint="default"/>
+      </w:rPr>
+    </w:lvl>
+    <w:lvl w:ilvl="1" w:tplc="2C0A0019" w:tentative="1">
+      <w:start w:val="1"/>
+      <w:numFmt w:val="lowerLetter"/>
+      <w:lvlText w:val="%2."/>
+      <w:lvlJc w:val="left"/>
+      <w:pPr>
+        <w:ind w:left="1440" w:hanging="360"/>
+      </w:pPr>
+    </w:lvl>
+    <w:lvl w:ilvl="2" w:tplc="2C0A001B" w:tentative="1">
+      <w:start w:val="1"/>
+      <w:numFmt w:val="lowerRoman"/>
+      <w:lvlText w:val="%3."/>
+      <w:lvlJc w:val="right"/>
+      <w:pPr>
+        <w:ind w:left="2160" w:hanging="180"/>
+      </w:pPr>
+    </w:lvl>
+    <w:lvl w:ilvl="3" w:tplc="2C0A000F" w:tentative="1">
+      <w:start w:val="1"/>
+      <w:numFmt w:val="decimal"/>
+      <w:lvlText w:val="%4."/>
+      <w:lvlJc w:val="left"/>
+      <w:pPr>
+        <w:ind w:left="2880" w:hanging="360"/>
+      </w:pPr>
+    </w:lvl>
+    <w:lvl w:ilvl="4" w:tplc="2C0A0019" w:tentative="1">
+      <w:start w:val="1"/>
+      <w:numFmt w:val="lowerLetter"/>
+      <w:lvlText w:val="%5."/>
+      <w:lvlJc w:val="left"/>
+      <w:pPr>
+        <w:ind w:left="3600" w:hanging="360"/>
+      </w:pPr>
+    </w:lvl>
+    <w:lvl w:ilvl="5" w:tplc="2C0A001B" w:tentative="1">
+      <w:start w:val="1"/>
+      <w:numFmt w:val="lowerRoman"/>
+      <w:lvlText w:val="%6."/>
+      <w:lvlJc w:val="right"/>
+      <w:pPr>
+        <w:ind w:left="4320" w:hanging="180"/>
+      </w:pPr>
+    </w:lvl>
+    <w:lvl w:ilvl="6" w:tplc="2C0A000F" w:tentative="1">
+      <w:start w:val="1"/>
+      <w:numFmt w:val="decimal"/>
+      <w:lvlText w:val="%7."/>
+      <w:lvlJc w:val="left"/>
+      <w:pPr>
+        <w:ind w:left="5040" w:hanging="360"/>
+      </w:pPr>
+    </w:lvl>
+    <w:lvl w:ilvl="7" w:tplc="2C0A0019" w:tentative="1">
+      <w:start w:val="1"/>
+      <w:numFmt w:val="lowerLetter"/>
+      <w:lvlText w:val="%8."/>
+      <w:lvlJc w:val="left"/>
+      <w:pPr>
+        <w:ind w:left="5760" w:hanging="360"/>
+      </w:pPr>
+    </w:lvl>
+    <w:lvl w:ilvl="8" w:tplc="2C0A001B" w:tentative="1">
+      <w:start w:val="1"/>
+      <w:numFmt w:val="lowerRoman"/>
+      <w:lvlText w:val="%9."/>
+      <w:lvlJc w:val="right"/>
+      <w:pPr>
+        <w:ind w:left="6480" w:hanging="180"/>
+      </w:pPr>
+    </w:lvl>
+  </w:abstractNum>
+  <w:abstractNum w:abstractNumId="38">
     <w:nsid w:val="7B6700E1"/>
     <w:multiLevelType w:val="hybridMultilevel"/>
     <w:tmpl w:val="7DCEDE2A"/>
@@ -8045,7 +6960,7 @@
       </w:rPr>
     </w:lvl>
   </w:abstractNum>
-  <w:abstractNum w:abstractNumId="36">
+  <w:abstractNum w:abstractNumId="39">
     <w:nsid w:val="7C27272E"/>
     <w:multiLevelType w:val="hybridMultilevel"/>
     <w:tmpl w:val="A9F497AE"/>
@@ -8160,115 +7075,124 @@
     </w:lvl>
   </w:abstractNum>
   <w:num w:numId="1">
-    <w:abstractNumId w:val="20"/>
+    <w:abstractNumId w:val="21"/>
   </w:num>
   <w:num w:numId="2">
-    <w:abstractNumId w:val="32"/>
+    <w:abstractNumId w:val="34"/>
   </w:num>
   <w:num w:numId="3">
     <w:abstractNumId w:val="1"/>
   </w:num>
   <w:num w:numId="4">
-    <w:abstractNumId w:val="24"/>
+    <w:abstractNumId w:val="25"/>
   </w:num>
   <w:num w:numId="5">
     <w:abstractNumId w:val="0"/>
   </w:num>
   <w:num w:numId="6">
+    <w:abstractNumId w:val="18"/>
+  </w:num>
+  <w:num w:numId="7">
     <w:abstractNumId w:val="17"/>
   </w:num>
-  <w:num w:numId="7">
-    <w:abstractNumId w:val="16"/>
-  </w:num>
   <w:num w:numId="8">
-    <w:abstractNumId w:val="7"/>
+    <w:abstractNumId w:val="8"/>
   </w:num>
   <w:num w:numId="9">
-    <w:abstractNumId w:val="27"/>
+    <w:abstractNumId w:val="28"/>
   </w:num>
   <w:num w:numId="10">
-    <w:abstractNumId w:val="19"/>
+    <w:abstractNumId w:val="20"/>
   </w:num>
   <w:num w:numId="11">
-    <w:abstractNumId w:val="23"/>
+    <w:abstractNumId w:val="24"/>
   </w:num>
   <w:num w:numId="12">
-    <w:abstractNumId w:val="10"/>
+    <w:abstractNumId w:val="11"/>
   </w:num>
   <w:num w:numId="13">
-    <w:abstractNumId w:val="36"/>
+    <w:abstractNumId w:val="39"/>
   </w:num>
   <w:num w:numId="14">
-    <w:abstractNumId w:val="25"/>
+    <w:abstractNumId w:val="26"/>
   </w:num>
   <w:num w:numId="15">
-    <w:abstractNumId w:val="14"/>
+    <w:abstractNumId w:val="15"/>
   </w:num>
   <w:num w:numId="16">
-    <w:abstractNumId w:val="30"/>
+    <w:abstractNumId w:val="31"/>
   </w:num>
   <w:num w:numId="17">
-    <w:abstractNumId w:val="26"/>
+    <w:abstractNumId w:val="27"/>
   </w:num>
   <w:num w:numId="18">
     <w:abstractNumId w:val="3"/>
   </w:num>
   <w:num w:numId="19">
-    <w:abstractNumId w:val="29"/>
+    <w:abstractNumId w:val="30"/>
   </w:num>
   <w:num w:numId="20">
-    <w:abstractNumId w:val="11"/>
+    <w:abstractNumId w:val="12"/>
   </w:num>
   <w:num w:numId="21">
     <w:abstractNumId w:val="4"/>
   </w:num>
   <w:num w:numId="22">
-    <w:abstractNumId w:val="22"/>
+    <w:abstractNumId w:val="23"/>
   </w:num>
   <w:num w:numId="23">
     <w:abstractNumId w:val="5"/>
   </w:num>
   <w:num w:numId="24">
-    <w:abstractNumId w:val="33"/>
+    <w:abstractNumId w:val="35"/>
   </w:num>
   <w:num w:numId="25">
-    <w:abstractNumId w:val="9"/>
+    <w:abstractNumId w:val="10"/>
   </w:num>
   <w:num w:numId="26">
     <w:abstractNumId w:val="2"/>
   </w:num>
   <w:num w:numId="27">
-    <w:abstractNumId w:val="31"/>
+    <w:abstractNumId w:val="33"/>
   </w:num>
   <w:num w:numId="28">
-    <w:abstractNumId w:val="18"/>
+    <w:abstractNumId w:val="19"/>
   </w:num>
   <w:num w:numId="29">
-    <w:abstractNumId w:val="21"/>
+    <w:abstractNumId w:val="22"/>
   </w:num>
   <w:num w:numId="30">
-    <w:abstractNumId w:val="12"/>
+    <w:abstractNumId w:val="13"/>
   </w:num>
   <w:num w:numId="31">
-    <w:abstractNumId w:val="35"/>
+    <w:abstractNumId w:val="38"/>
   </w:num>
   <w:num w:numId="32">
-    <w:abstractNumId w:val="8"/>
+    <w:abstractNumId w:val="9"/>
   </w:num>
   <w:num w:numId="33">
-    <w:abstractNumId w:val="28"/>
+    <w:abstractNumId w:val="29"/>
   </w:num>
   <w:num w:numId="34">
-    <w:abstractNumId w:val="34"/>
+    <w:abstractNumId w:val="36"/>
   </w:num>
   <w:num w:numId="35">
-    <w:abstractNumId w:val="13"/>
+    <w:abstractNumId w:val="14"/>
   </w:num>
   <w:num w:numId="36">
-    <w:abstractNumId w:val="15"/>
+    <w:abstractNumId w:val="16"/>
   </w:num>
   <w:num w:numId="37">
     <w:abstractNumId w:val="6"/>
+  </w:num>
+  <w:num w:numId="38">
+    <w:abstractNumId w:val="32"/>
+  </w:num>
+  <w:num w:numId="39">
+    <w:abstractNumId w:val="7"/>
+  </w:num>
+  <w:num w:numId="40">
+    <w:abstractNumId w:val="37"/>
   </w:num>
 </w:numbering>
 </file>
@@ -9129,7 +8053,7 @@
 </file>
 
 <file path=customXml/itemProps1.xml><?xml version="1.0" encoding="utf-8"?>
-<ds:datastoreItem xmlns:ds="http://schemas.openxmlformats.org/officeDocument/2006/customXml" ds:itemID="{784B8EA7-8427-4F74-8C1B-DA8266E15C50}">
+<ds:datastoreItem xmlns:ds="http://schemas.openxmlformats.org/officeDocument/2006/customXml" ds:itemID="{5A544598-09B0-4252-85DD-B3B5ADF11402}">
   <ds:schemaRefs>
     <ds:schemaRef ds:uri="http://schemas.openxmlformats.org/officeDocument/2006/bibliography"/>
   </ds:schemaRefs>

</xml_diff>